<commit_message>
Fixed a small error in week 13 and updated the times in the document.
</commit_message>
<xml_diff>
--- a/Week 13/JSF32_w13_opdracht.docx
+++ b/Week 13/JSF32_w13_opdracht.docx
@@ -1,23 +1,24 @@
 
 <file path=word/document.xml><?xml version="1.0" encoding="utf-8"?>
-<w:document xmlns:r="http://schemas.openxmlformats.org/officeDocument/2006/relationships" xmlns:wp="http://schemas.openxmlformats.org/drawingml/2006/wordprocessingDrawing" xmlns:w="http://schemas.openxmlformats.org/wordprocessingml/2006/main" xmlns:w10="urn:schemas-microsoft-com:office:word" xmlns:w14="http://schemas.microsoft.com/office/word/2010/wordml" xmlns:wps="http://schemas.microsoft.com/office/word/2010/wordprocessingShape" xmlns:wpg="http://schemas.microsoft.com/office/word/2010/wordprocessingGroup" xmlns:mc="http://schemas.openxmlformats.org/markup-compatibility/2006" xmlns:v="urn:schemas-microsoft-com:vml" xmlns:o="urn:schemas-microsoft-com:office:office" mc:Ignorable="w14">
+<w:document xmlns:o="urn:schemas-microsoft-com:office:office" xmlns:r="http://schemas.openxmlformats.org/officeDocument/2006/relationships" xmlns:v="urn:schemas-microsoft-com:vml" xmlns:w="http://schemas.openxmlformats.org/wordprocessingml/2006/main" xmlns:w10="urn:schemas-microsoft-com:office:word" xmlns:wp="http://schemas.openxmlformats.org/drawingml/2006/wordprocessingDrawing" xmlns:wps="http://schemas.microsoft.com/office/word/2010/wordprocessingShape" xmlns:wpg="http://schemas.microsoft.com/office/word/2010/wordprocessingGroup" xmlns:mc="http://schemas.openxmlformats.org/markup-compatibility/2006" xmlns:wp14="http://schemas.microsoft.com/office/word/2010/wordprocessingDrawing" xmlns:w14="http://schemas.microsoft.com/office/word/2010/wordml" mc:Ignorable="w14 wp14">
   <w:body>
     <w:p>
       <w:pPr>
         <w:pStyle w:val="Body"/>
         <w:pBdr>
-          <w:top w:val="single" w:color="000000" w:sz="4" w:space="0" w:shadow="0" w:frame="0"/>
-          <w:left w:val="single" w:color="000000" w:sz="4" w:space="0" w:shadow="0" w:frame="0"/>
-          <w:bottom w:val="single" w:color="000000" w:sz="4" w:space="0" w:shadow="0" w:frame="0"/>
-          <w:right w:val="single" w:color="000000" w:sz="4" w:space="0" w:shadow="0" w:frame="0"/>
+          <w:top w:val="single" w:sz="4" w:space="0" w:color="000001"/>
+          <w:left w:val="single" w:sz="4" w:space="0" w:color="000001"/>
+          <w:bottom w:val="single" w:sz="4" w:space="0" w:color="000001"/>
+          <w:right w:val="single" w:sz="4" w:space="0" w:color="000001"/>
         </w:pBdr>
+        <w:shd w:fill="FFFFFF" w:val="clear"/>
         <w:jc w:val="center"/>
+        <w:rPr/>
       </w:pPr>
       <w:r>
         <w:rPr>
           <w:sz w:val="40"/>
           <w:szCs w:val="40"/>
-          <w:rtl w:val="0"/>
           <w:lang w:val="nl-NL"/>
         </w:rPr>
         <w:t>Opdracht JSF32, week 13</w:t>
@@ -26,33 +27,36 @@
     <w:p>
       <w:pPr>
         <w:pStyle w:val="Body"/>
-      </w:pPr>
+        <w:rPr/>
+      </w:pPr>
+      <w:r>
+        <w:rPr/>
+      </w:r>
     </w:p>
     <w:p>
       <w:pPr>
         <w:pStyle w:val="Body"/>
+        <w:rPr/>
       </w:pPr>
       <w:r>
-        <w:rPr>
-          <w:rtl w:val="0"/>
-        </w:rPr>
+        <w:rPr/>
         <w:t xml:space="preserve">In deze opdracht experimenteren we met: </w:t>
       </w:r>
     </w:p>
     <w:p>
       <w:pPr>
-        <w:pStyle w:val="List Paragraph"/>
+        <w:pStyle w:val="ListParagraph"/>
         <w:numPr>
           <w:ilvl w:val="0"/>
-          <w:numId w:val="2"/>
+          <w:numId w:val="1"/>
         </w:numPr>
+        <w:shd w:fill="FFFFFF" w:val="clear"/>
         <w:rPr>
           <w:lang w:val="nl-NL"/>
         </w:rPr>
       </w:pPr>
       <w:r>
         <w:rPr>
-          <w:rtl w:val="0"/>
           <w:lang w:val="nl-NL"/>
         </w:rPr>
         <w:t>Random access files</w:t>
@@ -60,18 +64,18 @@
     </w:p>
     <w:p>
       <w:pPr>
-        <w:pStyle w:val="List Paragraph"/>
+        <w:pStyle w:val="ListParagraph"/>
         <w:numPr>
           <w:ilvl w:val="0"/>
-          <w:numId w:val="2"/>
+          <w:numId w:val="1"/>
         </w:numPr>
+        <w:shd w:fill="FFFFFF" w:val="clear"/>
         <w:rPr>
           <w:lang w:val="nl-NL"/>
         </w:rPr>
       </w:pPr>
       <w:r>
         <w:rPr>
-          <w:rtl w:val="0"/>
           <w:lang w:val="nl-NL"/>
         </w:rPr>
         <w:t>File mapping</w:t>
@@ -80,43 +84,46 @@
     <w:p>
       <w:pPr>
         <w:pStyle w:val="Body"/>
-      </w:pPr>
+        <w:rPr/>
+      </w:pPr>
+      <w:r>
+        <w:rPr/>
+      </w:r>
     </w:p>
     <w:p>
       <w:pPr>
         <w:pStyle w:val="Body"/>
+        <w:rPr/>
       </w:pPr>
       <w:r>
-        <w:rPr>
-          <w:rtl w:val="0"/>
-        </w:rPr>
+        <w:rPr/>
         <w:t xml:space="preserve">We gaan uit van de 2 applicaties (binaire schrijfapplicatie en leesapplicatie zonder buffer), die vorige week gemaakt zijn. </w:t>
       </w:r>
     </w:p>
     <w:p>
       <w:pPr>
-        <w:pStyle w:val="List Paragraph"/>
+        <w:pStyle w:val="ListParagraph"/>
         <w:numPr>
           <w:ilvl w:val="0"/>
-          <w:numId w:val="4"/>
+          <w:numId w:val="2"/>
         </w:numPr>
+        <w:shd w:fill="FFFFFF" w:val="clear"/>
         <w:rPr>
           <w:lang w:val="nl-NL"/>
         </w:rPr>
       </w:pPr>
       <w:r>
         <w:rPr>
-          <w:rtl w:val="0"/>
           <w:lang w:val="nl-NL"/>
         </w:rPr>
         <w:t xml:space="preserve">Gebruik nu een memory mapped file in plaats van de read/write methodes uit de stream klassen. </w:t>
       </w:r>
       <w:r>
-        <w:br w:type="textWrapping"/>
+        <w:rPr/>
+        <w:br/>
       </w:r>
       <w:r>
         <w:rPr>
-          <w:rtl w:val="0"/>
           <w:lang w:val="nl-NL"/>
         </w:rPr>
         <w:t>Meet opnieuw de benodigde tijd voor dezelfde levels als vorige week, en vergelijk die met de binaire buffered files van vorige week (neem die hieronder over van vorige week):</w:t>
@@ -126,58 +133,59 @@
       <w:tblPr>
         <w:tblW w:w="9212" w:type="dxa"/>
         <w:jc w:val="left"/>
-        <w:tblInd w:w="108" w:type="dxa"/>
+        <w:tblInd w:w="71" w:type="dxa"/>
         <w:tblBorders>
-          <w:top w:val="single" w:color="ffffff" w:sz="8" w:space="0" w:shadow="0" w:frame="0"/>
-          <w:left w:val="single" w:color="ffffff" w:sz="8" w:space="0" w:shadow="0" w:frame="0"/>
-          <w:bottom w:val="single" w:color="ffffff" w:sz="8" w:space="0" w:shadow="0" w:frame="0"/>
-          <w:right w:val="single" w:color="ffffff" w:sz="8" w:space="0" w:shadow="0" w:frame="0"/>
-          <w:insideH w:val="single" w:color="ffffff" w:sz="8" w:space="0" w:shadow="0" w:frame="0"/>
-          <w:insideV w:val="single" w:color="ffffff" w:sz="8" w:space="0" w:shadow="0" w:frame="0"/>
+          <w:top w:val="single" w:sz="4" w:space="0" w:color="000001"/>
+          <w:left w:val="single" w:sz="4" w:space="0" w:color="000001"/>
+          <w:bottom w:val="single" w:sz="4" w:space="0" w:color="000001"/>
+          <w:right w:val="single" w:sz="4" w:space="0" w:color="000001"/>
+          <w:insideH w:val="single" w:sz="4" w:space="0" w:color="000001"/>
+          <w:insideV w:val="single" w:sz="4" w:space="0" w:color="000001"/>
         </w:tblBorders>
-        <w:shd w:val="clear" w:color="auto" w:fill="ced7e7"/>
-        <w:tblLayout w:type="fixed"/>
+        <w:tblCellMar>
+          <w:top w:w="80" w:type="dxa"/>
+          <w:left w:w="75" w:type="dxa"/>
+          <w:bottom w:w="80" w:type="dxa"/>
+          <w:right w:w="80" w:type="dxa"/>
+        </w:tblCellMar>
       </w:tblPr>
       <w:tblGrid>
         <w:gridCol w:w="1842"/>
         <w:gridCol w:w="1842"/>
+        <w:gridCol w:w="1843"/>
         <w:gridCol w:w="1842"/>
-        <w:gridCol w:w="1842"/>
-        <w:gridCol w:w="1844"/>
+        <w:gridCol w:w="1843"/>
       </w:tblGrid>
       <w:tr>
-        <w:tblPrEx>
-          <w:shd w:val="clear" w:color="auto" w:fill="ced7e7"/>
-        </w:tblPrEx>
         <w:trPr>
           <w:trHeight w:val="1210" w:hRule="atLeast"/>
         </w:trPr>
         <w:tc>
           <w:tcPr>
-            <w:tcW w:type="dxa" w:w="1842"/>
+            <w:tcW w:w="1842" w:type="dxa"/>
             <w:tcBorders>
-              <w:top w:val="single" w:color="000000" w:sz="4" w:space="0" w:shadow="0" w:frame="0"/>
-              <w:left w:val="single" w:color="000000" w:sz="4" w:space="0" w:shadow="0" w:frame="0"/>
-              <w:bottom w:val="single" w:color="000000" w:sz="4" w:space="0" w:shadow="0" w:frame="0"/>
-              <w:right w:val="single" w:color="000000" w:sz="4" w:space="0" w:shadow="0" w:frame="0"/>
+              <w:top w:val="single" w:sz="4" w:space="0" w:color="000001"/>
+              <w:left w:val="single" w:sz="4" w:space="0" w:color="000001"/>
+              <w:bottom w:val="single" w:sz="4" w:space="0" w:color="000001"/>
+              <w:right w:val="single" w:sz="4" w:space="0" w:color="000001"/>
+              <w:insideH w:val="single" w:sz="4" w:space="0" w:color="000001"/>
+              <w:insideV w:val="single" w:sz="4" w:space="0" w:color="000001"/>
             </w:tcBorders>
-            <w:shd w:val="clear" w:color="auto" w:fill="auto"/>
+            <w:shd w:color="auto" w:fill="auto" w:val="clear"/>
             <w:tcMar>
-              <w:top w:type="dxa" w:w="80"/>
-              <w:left w:type="dxa" w:w="80"/>
-              <w:bottom w:type="dxa" w:w="80"/>
-              <w:right w:type="dxa" w:w="80"/>
+              <w:left w:w="75" w:type="dxa"/>
             </w:tcMar>
             <w:vAlign w:val="center"/>
           </w:tcPr>
           <w:p>
             <w:pPr>
               <w:pStyle w:val="Body"/>
+              <w:shd w:fill="FFFFFF" w:val="clear"/>
               <w:jc w:val="center"/>
+              <w:rPr/>
             </w:pPr>
             <w:r>
               <w:rPr>
-                <w:rtl w:val="0"/>
                 <w:lang w:val="nl-NL"/>
               </w:rPr>
               <w:t>Level</w:t>
@@ -186,31 +194,31 @@
         </w:tc>
         <w:tc>
           <w:tcPr>
-            <w:tcW w:type="dxa" w:w="1842"/>
+            <w:tcW w:w="1842" w:type="dxa"/>
             <w:tcBorders>
-              <w:top w:val="single" w:color="000000" w:sz="4" w:space="0" w:shadow="0" w:frame="0"/>
-              <w:left w:val="single" w:color="000000" w:sz="4" w:space="0" w:shadow="0" w:frame="0"/>
-              <w:bottom w:val="single" w:color="000000" w:sz="4" w:space="0" w:shadow="0" w:frame="0"/>
-              <w:right w:val="single" w:color="000000" w:sz="4" w:space="0" w:shadow="0" w:frame="0"/>
+              <w:top w:val="single" w:sz="4" w:space="0" w:color="000001"/>
+              <w:left w:val="single" w:sz="4" w:space="0" w:color="000001"/>
+              <w:bottom w:val="single" w:sz="4" w:space="0" w:color="000001"/>
+              <w:right w:val="single" w:sz="4" w:space="0" w:color="000001"/>
+              <w:insideH w:val="single" w:sz="4" w:space="0" w:color="000001"/>
+              <w:insideV w:val="single" w:sz="4" w:space="0" w:color="000001"/>
             </w:tcBorders>
-            <w:shd w:val="clear" w:color="auto" w:fill="auto"/>
+            <w:shd w:color="auto" w:fill="auto" w:val="clear"/>
             <w:tcMar>
-              <w:top w:type="dxa" w:w="80"/>
-              <w:left w:type="dxa" w:w="80"/>
-              <w:bottom w:type="dxa" w:w="80"/>
-              <w:right w:type="dxa" w:w="80"/>
+              <w:left w:w="75" w:type="dxa"/>
             </w:tcMar>
             <w:vAlign w:val="center"/>
           </w:tcPr>
           <w:p>
             <w:pPr>
               <w:pStyle w:val="Body"/>
-              <w:spacing w:line="240" w:lineRule="auto"/>
+              <w:shd w:fill="FFFFFF" w:val="clear"/>
+              <w:spacing w:lineRule="auto" w:line="240"/>
               <w:jc w:val="center"/>
+              <w:rPr/>
             </w:pPr>
             <w:r>
               <w:rPr>
-                <w:rtl w:val="0"/>
                 <w:lang w:val="nl-NL"/>
               </w:rPr>
               <w:t>Binaire file</w:t>
@@ -219,12 +227,13 @@
           <w:p>
             <w:pPr>
               <w:pStyle w:val="Body"/>
-              <w:spacing w:line="240" w:lineRule="auto"/>
+              <w:shd w:fill="FFFFFF" w:val="clear"/>
+              <w:spacing w:lineRule="auto" w:line="240"/>
               <w:jc w:val="center"/>
+              <w:rPr/>
             </w:pPr>
             <w:r>
               <w:rPr>
-                <w:rtl w:val="0"/>
                 <w:lang w:val="nl-NL"/>
               </w:rPr>
               <w:t>zonder buffer</w:t>
@@ -233,12 +242,13 @@
           <w:p>
             <w:pPr>
               <w:pStyle w:val="Body"/>
-              <w:spacing w:line="240" w:lineRule="auto"/>
+              <w:shd w:fill="FFFFFF" w:val="clear"/>
+              <w:spacing w:lineRule="auto" w:line="240"/>
               <w:jc w:val="center"/>
+              <w:rPr/>
             </w:pPr>
             <w:r>
               <w:rPr>
-                <w:rtl w:val="0"/>
                 <w:lang w:val="nl-NL"/>
               </w:rPr>
               <w:t>lezen</w:t>
@@ -247,12 +257,13 @@
           <w:p>
             <w:pPr>
               <w:pStyle w:val="Body"/>
-              <w:spacing w:line="240" w:lineRule="auto"/>
+              <w:shd w:fill="FFFFFF" w:val="clear"/>
+              <w:spacing w:lineRule="auto" w:line="240"/>
               <w:jc w:val="center"/>
+              <w:rPr/>
             </w:pPr>
             <w:r>
               <w:rPr>
-                <w:rtl w:val="0"/>
                 <w:lang w:val="nl-NL"/>
               </w:rPr>
               <w:t>(zie vorige week)</w:t>
@@ -261,31 +272,31 @@
         </w:tc>
         <w:tc>
           <w:tcPr>
-            <w:tcW w:type="dxa" w:w="1842"/>
+            <w:tcW w:w="1843" w:type="dxa"/>
             <w:tcBorders>
-              <w:top w:val="single" w:color="000000" w:sz="4" w:space="0" w:shadow="0" w:frame="0"/>
-              <w:left w:val="single" w:color="000000" w:sz="4" w:space="0" w:shadow="0" w:frame="0"/>
-              <w:bottom w:val="single" w:color="000000" w:sz="4" w:space="0" w:shadow="0" w:frame="0"/>
-              <w:right w:val="single" w:color="000000" w:sz="4" w:space="0" w:shadow="0" w:frame="0"/>
+              <w:top w:val="single" w:sz="4" w:space="0" w:color="000001"/>
+              <w:left w:val="single" w:sz="4" w:space="0" w:color="000001"/>
+              <w:bottom w:val="single" w:sz="4" w:space="0" w:color="000001"/>
+              <w:right w:val="single" w:sz="4" w:space="0" w:color="000001"/>
+              <w:insideH w:val="single" w:sz="4" w:space="0" w:color="000001"/>
+              <w:insideV w:val="single" w:sz="4" w:space="0" w:color="000001"/>
             </w:tcBorders>
-            <w:shd w:val="clear" w:color="auto" w:fill="auto"/>
+            <w:shd w:color="auto" w:fill="auto" w:val="clear"/>
             <w:tcMar>
-              <w:top w:type="dxa" w:w="80"/>
-              <w:left w:type="dxa" w:w="80"/>
-              <w:bottom w:type="dxa" w:w="80"/>
-              <w:right w:type="dxa" w:w="80"/>
+              <w:left w:w="75" w:type="dxa"/>
             </w:tcMar>
             <w:vAlign w:val="center"/>
           </w:tcPr>
           <w:p>
             <w:pPr>
               <w:pStyle w:val="Body"/>
-              <w:spacing w:line="240" w:lineRule="auto"/>
+              <w:shd w:fill="FFFFFF" w:val="clear"/>
+              <w:spacing w:lineRule="auto" w:line="240"/>
               <w:jc w:val="center"/>
+              <w:rPr/>
             </w:pPr>
             <w:r>
               <w:rPr>
-                <w:rtl w:val="0"/>
                 <w:lang w:val="nl-NL"/>
               </w:rPr>
               <w:t>Binaire file</w:t>
@@ -294,12 +305,13 @@
           <w:p>
             <w:pPr>
               <w:pStyle w:val="Body"/>
-              <w:spacing w:line="240" w:lineRule="auto"/>
+              <w:shd w:fill="FFFFFF" w:val="clear"/>
+              <w:spacing w:lineRule="auto" w:line="240"/>
               <w:jc w:val="center"/>
+              <w:rPr/>
             </w:pPr>
             <w:r>
               <w:rPr>
-                <w:rtl w:val="0"/>
                 <w:lang w:val="nl-NL"/>
               </w:rPr>
               <w:t>zonder buffer</w:t>
@@ -308,12 +320,13 @@
           <w:p>
             <w:pPr>
               <w:pStyle w:val="Body"/>
-              <w:spacing w:line="240" w:lineRule="auto"/>
+              <w:shd w:fill="FFFFFF" w:val="clear"/>
+              <w:spacing w:lineRule="auto" w:line="240"/>
               <w:jc w:val="center"/>
+              <w:rPr/>
             </w:pPr>
             <w:r>
               <w:rPr>
-                <w:rtl w:val="0"/>
                 <w:lang w:val="nl-NL"/>
               </w:rPr>
               <w:t>schrijven</w:t>
@@ -322,12 +335,13 @@
           <w:p>
             <w:pPr>
               <w:pStyle w:val="Body"/>
-              <w:spacing w:line="240" w:lineRule="auto"/>
+              <w:shd w:fill="FFFFFF" w:val="clear"/>
+              <w:spacing w:lineRule="auto" w:line="240"/>
               <w:jc w:val="center"/>
+              <w:rPr/>
             </w:pPr>
             <w:r>
               <w:rPr>
-                <w:rtl w:val="0"/>
                 <w:lang w:val="nl-NL"/>
               </w:rPr>
               <w:t>(zie vorige week )</w:t>
@@ -336,31 +350,31 @@
         </w:tc>
         <w:tc>
           <w:tcPr>
-            <w:tcW w:type="dxa" w:w="1842"/>
+            <w:tcW w:w="1842" w:type="dxa"/>
             <w:tcBorders>
-              <w:top w:val="single" w:color="000000" w:sz="4" w:space="0" w:shadow="0" w:frame="0"/>
-              <w:left w:val="single" w:color="000000" w:sz="4" w:space="0" w:shadow="0" w:frame="0"/>
-              <w:bottom w:val="single" w:color="000000" w:sz="4" w:space="0" w:shadow="0" w:frame="0"/>
-              <w:right w:val="single" w:color="000000" w:sz="4" w:space="0" w:shadow="0" w:frame="0"/>
+              <w:top w:val="single" w:sz="4" w:space="0" w:color="000001"/>
+              <w:left w:val="single" w:sz="4" w:space="0" w:color="000001"/>
+              <w:bottom w:val="single" w:sz="4" w:space="0" w:color="000001"/>
+              <w:right w:val="single" w:sz="4" w:space="0" w:color="000001"/>
+              <w:insideH w:val="single" w:sz="4" w:space="0" w:color="000001"/>
+              <w:insideV w:val="single" w:sz="4" w:space="0" w:color="000001"/>
             </w:tcBorders>
-            <w:shd w:val="clear" w:color="auto" w:fill="auto"/>
+            <w:shd w:color="auto" w:fill="auto" w:val="clear"/>
             <w:tcMar>
-              <w:top w:type="dxa" w:w="80"/>
-              <w:left w:type="dxa" w:w="80"/>
-              <w:bottom w:type="dxa" w:w="80"/>
-              <w:right w:type="dxa" w:w="80"/>
+              <w:left w:w="75" w:type="dxa"/>
             </w:tcMar>
             <w:vAlign w:val="center"/>
           </w:tcPr>
           <w:p>
             <w:pPr>
               <w:pStyle w:val="Body"/>
-              <w:spacing w:line="240" w:lineRule="auto"/>
+              <w:shd w:fill="FFFFFF" w:val="clear"/>
+              <w:spacing w:lineRule="auto" w:line="240"/>
               <w:jc w:val="center"/>
+              <w:rPr/>
             </w:pPr>
             <w:r>
               <w:rPr>
-                <w:rtl w:val="0"/>
                 <w:lang w:val="nl-NL"/>
               </w:rPr>
               <w:t>Mapped file</w:t>
@@ -369,12 +383,13 @@
           <w:p>
             <w:pPr>
               <w:pStyle w:val="Body"/>
-              <w:spacing w:line="240" w:lineRule="auto"/>
+              <w:shd w:fill="FFFFFF" w:val="clear"/>
+              <w:spacing w:lineRule="auto" w:line="240"/>
               <w:jc w:val="center"/>
+              <w:rPr/>
             </w:pPr>
             <w:r>
               <w:rPr>
-                <w:rtl w:val="0"/>
                 <w:lang w:val="nl-NL"/>
               </w:rPr>
               <w:t>lezen</w:t>
@@ -383,31 +398,31 @@
         </w:tc>
         <w:tc>
           <w:tcPr>
-            <w:tcW w:type="dxa" w:w="1843"/>
+            <w:tcW w:w="1843" w:type="dxa"/>
             <w:tcBorders>
-              <w:top w:val="single" w:color="000000" w:sz="4" w:space="0" w:shadow="0" w:frame="0"/>
-              <w:left w:val="single" w:color="000000" w:sz="4" w:space="0" w:shadow="0" w:frame="0"/>
-              <w:bottom w:val="single" w:color="000000" w:sz="4" w:space="0" w:shadow="0" w:frame="0"/>
-              <w:right w:val="single" w:color="000000" w:sz="4" w:space="0" w:shadow="0" w:frame="0"/>
+              <w:top w:val="single" w:sz="4" w:space="0" w:color="000001"/>
+              <w:left w:val="single" w:sz="4" w:space="0" w:color="000001"/>
+              <w:bottom w:val="single" w:sz="4" w:space="0" w:color="000001"/>
+              <w:right w:val="single" w:sz="4" w:space="0" w:color="000001"/>
+              <w:insideH w:val="single" w:sz="4" w:space="0" w:color="000001"/>
+              <w:insideV w:val="single" w:sz="4" w:space="0" w:color="000001"/>
             </w:tcBorders>
-            <w:shd w:val="clear" w:color="auto" w:fill="auto"/>
+            <w:shd w:color="auto" w:fill="auto" w:val="clear"/>
             <w:tcMar>
-              <w:top w:type="dxa" w:w="80"/>
-              <w:left w:type="dxa" w:w="80"/>
-              <w:bottom w:type="dxa" w:w="80"/>
-              <w:right w:type="dxa" w:w="80"/>
+              <w:left w:w="75" w:type="dxa"/>
             </w:tcMar>
             <w:vAlign w:val="center"/>
           </w:tcPr>
           <w:p>
             <w:pPr>
               <w:pStyle w:val="Body"/>
-              <w:spacing w:line="240" w:lineRule="auto"/>
+              <w:shd w:fill="FFFFFF" w:val="clear"/>
+              <w:spacing w:lineRule="auto" w:line="240"/>
               <w:jc w:val="center"/>
+              <w:rPr/>
             </w:pPr>
             <w:r>
               <w:rPr>
-                <w:rtl w:val="0"/>
                 <w:lang w:val="nl-NL"/>
               </w:rPr>
               <w:t>Mapped file</w:t>
@@ -416,12 +431,13 @@
           <w:p>
             <w:pPr>
               <w:pStyle w:val="Body"/>
-              <w:spacing w:line="240" w:lineRule="auto"/>
+              <w:shd w:fill="FFFFFF" w:val="clear"/>
+              <w:spacing w:lineRule="auto" w:line="240"/>
               <w:jc w:val="center"/>
+              <w:rPr/>
             </w:pPr>
             <w:r>
               <w:rPr>
-                <w:rtl w:val="0"/>
                 <w:lang w:val="nl-NL"/>
               </w:rPr>
               <w:t>schrijven</w:t>
@@ -430,49 +446,52 @@
         </w:tc>
       </w:tr>
       <w:tr>
-        <w:tblPrEx>
-          <w:shd w:val="clear" w:color="auto" w:fill="ced7e7"/>
-        </w:tblPrEx>
         <w:trPr>
           <w:trHeight w:val="490" w:hRule="atLeast"/>
         </w:trPr>
         <w:tc>
           <w:tcPr>
-            <w:tcW w:type="dxa" w:w="1842"/>
+            <w:tcW w:w="1842" w:type="dxa"/>
             <w:tcBorders>
-              <w:top w:val="single" w:color="000000" w:sz="4" w:space="0" w:shadow="0" w:frame="0"/>
-              <w:left w:val="single" w:color="000000" w:sz="4" w:space="0" w:shadow="0" w:frame="0"/>
-              <w:bottom w:val="single" w:color="000000" w:sz="4" w:space="0" w:shadow="0" w:frame="0"/>
-              <w:right w:val="single" w:color="000000" w:sz="4" w:space="0" w:shadow="0" w:frame="0"/>
+              <w:top w:val="single" w:sz="4" w:space="0" w:color="000001"/>
+              <w:left w:val="single" w:sz="4" w:space="0" w:color="000001"/>
+              <w:bottom w:val="single" w:sz="4" w:space="0" w:color="000001"/>
+              <w:right w:val="single" w:sz="4" w:space="0" w:color="000001"/>
+              <w:insideH w:val="single" w:sz="4" w:space="0" w:color="000001"/>
+              <w:insideV w:val="single" w:sz="4" w:space="0" w:color="000001"/>
             </w:tcBorders>
-            <w:shd w:val="clear" w:color="auto" w:fill="auto"/>
+            <w:shd w:color="auto" w:fill="auto" w:val="clear"/>
             <w:tcMar>
-              <w:top w:type="dxa" w:w="80"/>
-              <w:left w:type="dxa" w:w="80"/>
-              <w:bottom w:type="dxa" w:w="80"/>
-              <w:right w:type="dxa" w:w="80"/>
+              <w:left w:w="75" w:type="dxa"/>
             </w:tcMar>
             <w:vAlign w:val="center"/>
           </w:tcPr>
           <w:p>
             <w:pPr>
               <w:pStyle w:val="Body"/>
-              <w:spacing w:line="240" w:lineRule="auto"/>
+              <w:shd w:fill="FFFFFF" w:val="clear"/>
+              <w:spacing w:lineRule="auto" w:line="240"/>
               <w:jc w:val="center"/>
               <w:rPr>
                 <w:lang w:val="nl-NL"/>
               </w:rPr>
             </w:pPr>
+            <w:r>
+              <w:rPr>
+                <w:lang w:val="nl-NL"/>
+              </w:rPr>
+            </w:r>
           </w:p>
           <w:p>
             <w:pPr>
               <w:pStyle w:val="Body"/>
-              <w:spacing w:line="240" w:lineRule="auto"/>
+              <w:shd w:fill="FFFFFF" w:val="clear"/>
+              <w:spacing w:lineRule="auto" w:line="240"/>
               <w:jc w:val="center"/>
+              <w:rPr/>
             </w:pPr>
             <w:r>
               <w:rPr>
-                <w:rtl w:val="0"/>
                 <w:lang w:val="en-US"/>
               </w:rPr>
               <w:t>8</w:t>
@@ -481,60 +500,55 @@
         </w:tc>
         <w:tc>
           <w:tcPr>
-            <w:tcW w:type="dxa" w:w="1842"/>
+            <w:tcW w:w="1842" w:type="dxa"/>
             <w:tcBorders>
-              <w:top w:val="single" w:color="000000" w:sz="4" w:space="0" w:shadow="0" w:frame="0"/>
-              <w:left w:val="single" w:color="000000" w:sz="4" w:space="0" w:shadow="0" w:frame="0"/>
-              <w:bottom w:val="single" w:color="000000" w:sz="4" w:space="0" w:shadow="0" w:frame="0"/>
-              <w:right w:val="single" w:color="000000" w:sz="4" w:space="0" w:shadow="0" w:frame="0"/>
+              <w:top w:val="single" w:sz="4" w:space="0" w:color="000001"/>
+              <w:left w:val="single" w:sz="4" w:space="0" w:color="000001"/>
+              <w:bottom w:val="single" w:sz="4" w:space="0" w:color="000001"/>
+              <w:right w:val="single" w:sz="4" w:space="0" w:color="000001"/>
+              <w:insideH w:val="single" w:sz="4" w:space="0" w:color="000001"/>
+              <w:insideV w:val="single" w:sz="4" w:space="0" w:color="000001"/>
             </w:tcBorders>
-            <w:shd w:val="clear" w:color="auto" w:fill="auto"/>
+            <w:shd w:color="auto" w:fill="auto" w:val="clear"/>
             <w:tcMar>
-              <w:top w:type="dxa" w:w="80"/>
-              <w:left w:type="dxa" w:w="80"/>
-              <w:bottom w:type="dxa" w:w="80"/>
-              <w:right w:type="dxa" w:w="80"/>
+              <w:left w:w="75" w:type="dxa"/>
             </w:tcMar>
             <w:vAlign w:val="center"/>
           </w:tcPr>
           <w:p>
             <w:pPr>
-              <w:keepNext w:val="0"/>
-              <w:keepLines w:val="0"/>
-              <w:pageBreakBefore w:val="0"/>
-              <w:widowControl w:val="1"/>
+              <w:pStyle w:val="Normal"/>
+              <w:keepNext/>
+              <w:keepLines w:val="false"/>
+              <w:widowControl/>
               <w:shd w:val="clear" w:color="auto" w:fill="auto"/>
-              <w:suppressAutoHyphens w:val="0"/>
+              <w:suppressAutoHyphens w:val="false"/>
               <w:bidi w:val="0"/>
-              <w:spacing w:before="0" w:after="0" w:line="240" w:lineRule="auto"/>
-              <w:ind w:left="0" w:right="0" w:firstLine="0"/>
+              <w:spacing w:lineRule="auto" w:line="240" w:before="0" w:after="0"/>
+              <w:ind w:left="0" w:right="0" w:hanging="0"/>
               <w:jc w:val="center"/>
-              <w:outlineLvl w:val="9"/>
-              <w:rPr>
-                <w:rtl w:val="0"/>
-              </w:rPr>
+              <w:rPr/>
             </w:pPr>
             <w:r>
               <w:rPr>
-                <w:rFonts w:ascii="Calibri" w:cs="Calibri" w:hAnsi="Calibri" w:eastAsia="Calibri"/>
-                <w:b w:val="0"/>
-                <w:bCs w:val="0"/>
-                <w:i w:val="0"/>
-                <w:iCs w:val="0"/>
-                <w:caps w:val="0"/>
-                <w:smallCaps w:val="0"/>
-                <w:strike w:val="0"/>
-                <w:dstrike w:val="0"/>
-                <w:outline w:val="0"/>
+                <w:rFonts w:eastAsia="Calibri" w:cs="Calibri" w:ascii="Calibri" w:hAnsi="Calibri"/>
+                <w:b w:val="false"/>
+                <w:bCs w:val="false"/>
+                <w:i w:val="false"/>
+                <w:iCs w:val="false"/>
+                <w:caps w:val="false"/>
+                <w:smallCaps w:val="false"/>
+                <w:strike w:val="false"/>
+                <w:dstrike w:val="false"/>
+                <w:outline w:val="false"/>
                 <w:color w:val="000000"/>
                 <w:spacing w:val="0"/>
-                <w:kern w:val="0"/>
                 <w:position w:val="0"/>
+                <w:sz w:val="22"/>
                 <w:sz w:val="22"/>
                 <w:szCs w:val="22"/>
                 <w:u w:val="none" w:color="000000"/>
                 <w:vertAlign w:val="baseline"/>
-                <w:rtl w:val="0"/>
               </w:rPr>
               <w:t>361 mSec</w:t>
             </w:r>
@@ -542,60 +556,55 @@
         </w:tc>
         <w:tc>
           <w:tcPr>
-            <w:tcW w:type="dxa" w:w="1842"/>
+            <w:tcW w:w="1843" w:type="dxa"/>
             <w:tcBorders>
-              <w:top w:val="single" w:color="000000" w:sz="4" w:space="0" w:shadow="0" w:frame="0"/>
-              <w:left w:val="single" w:color="000000" w:sz="4" w:space="0" w:shadow="0" w:frame="0"/>
-              <w:bottom w:val="single" w:color="000000" w:sz="4" w:space="0" w:shadow="0" w:frame="0"/>
-              <w:right w:val="single" w:color="000000" w:sz="4" w:space="0" w:shadow="0" w:frame="0"/>
+              <w:top w:val="single" w:sz="4" w:space="0" w:color="000001"/>
+              <w:left w:val="single" w:sz="4" w:space="0" w:color="000001"/>
+              <w:bottom w:val="single" w:sz="4" w:space="0" w:color="000001"/>
+              <w:right w:val="single" w:sz="4" w:space="0" w:color="000001"/>
+              <w:insideH w:val="single" w:sz="4" w:space="0" w:color="000001"/>
+              <w:insideV w:val="single" w:sz="4" w:space="0" w:color="000001"/>
             </w:tcBorders>
-            <w:shd w:val="clear" w:color="auto" w:fill="auto"/>
+            <w:shd w:color="auto" w:fill="auto" w:val="clear"/>
             <w:tcMar>
-              <w:top w:type="dxa" w:w="80"/>
-              <w:left w:type="dxa" w:w="80"/>
-              <w:bottom w:type="dxa" w:w="80"/>
-              <w:right w:type="dxa" w:w="80"/>
+              <w:left w:w="75" w:type="dxa"/>
             </w:tcMar>
             <w:vAlign w:val="center"/>
           </w:tcPr>
           <w:p>
             <w:pPr>
-              <w:keepNext w:val="0"/>
-              <w:keepLines w:val="0"/>
-              <w:pageBreakBefore w:val="0"/>
-              <w:widowControl w:val="1"/>
+              <w:pStyle w:val="Normal"/>
+              <w:keepNext/>
+              <w:keepLines w:val="false"/>
+              <w:widowControl/>
               <w:shd w:val="clear" w:color="auto" w:fill="auto"/>
-              <w:suppressAutoHyphens w:val="0"/>
+              <w:suppressAutoHyphens w:val="false"/>
               <w:bidi w:val="0"/>
-              <w:spacing w:before="0" w:after="0" w:line="240" w:lineRule="auto"/>
-              <w:ind w:left="0" w:right="0" w:firstLine="0"/>
+              <w:spacing w:lineRule="auto" w:line="240" w:before="0" w:after="0"/>
+              <w:ind w:left="0" w:right="0" w:hanging="0"/>
               <w:jc w:val="center"/>
-              <w:outlineLvl w:val="9"/>
-              <w:rPr>
-                <w:rtl w:val="0"/>
-              </w:rPr>
+              <w:rPr/>
             </w:pPr>
             <w:r>
               <w:rPr>
-                <w:rFonts w:ascii="Calibri" w:cs="Calibri" w:hAnsi="Calibri" w:eastAsia="Calibri"/>
-                <w:b w:val="0"/>
-                <w:bCs w:val="0"/>
-                <w:i w:val="0"/>
-                <w:iCs w:val="0"/>
-                <w:caps w:val="0"/>
-                <w:smallCaps w:val="0"/>
-                <w:strike w:val="0"/>
-                <w:dstrike w:val="0"/>
-                <w:outline w:val="0"/>
+                <w:rFonts w:eastAsia="Calibri" w:cs="Calibri" w:ascii="Calibri" w:hAnsi="Calibri"/>
+                <w:b w:val="false"/>
+                <w:bCs w:val="false"/>
+                <w:i w:val="false"/>
+                <w:iCs w:val="false"/>
+                <w:caps w:val="false"/>
+                <w:smallCaps w:val="false"/>
+                <w:strike w:val="false"/>
+                <w:dstrike w:val="false"/>
+                <w:outline w:val="false"/>
                 <w:color w:val="000000"/>
                 <w:spacing w:val="0"/>
-                <w:kern w:val="0"/>
                 <w:position w:val="0"/>
+                <w:sz w:val="22"/>
                 <w:sz w:val="22"/>
                 <w:szCs w:val="22"/>
                 <w:u w:val="none" w:color="000000"/>
                 <w:vertAlign w:val="baseline"/>
-                <w:rtl w:val="0"/>
               </w:rPr>
               <w:t>671 mSec</w:t>
             </w:r>
@@ -603,80 +612,83 @@
         </w:tc>
         <w:tc>
           <w:tcPr>
-            <w:tcW w:type="dxa" w:w="1842"/>
+            <w:tcW w:w="1842" w:type="dxa"/>
             <w:tcBorders>
-              <w:top w:val="single" w:color="000000" w:sz="4" w:space="0" w:shadow="0" w:frame="0"/>
-              <w:left w:val="single" w:color="000000" w:sz="4" w:space="0" w:shadow="0" w:frame="0"/>
-              <w:bottom w:val="single" w:color="000000" w:sz="4" w:space="0" w:shadow="0" w:frame="0"/>
-              <w:right w:val="single" w:color="000000" w:sz="4" w:space="0" w:shadow="0" w:frame="0"/>
+              <w:top w:val="single" w:sz="4" w:space="0" w:color="000001"/>
+              <w:left w:val="single" w:sz="4" w:space="0" w:color="000001"/>
+              <w:bottom w:val="single" w:sz="4" w:space="0" w:color="000001"/>
+              <w:right w:val="single" w:sz="4" w:space="0" w:color="000001"/>
+              <w:insideH w:val="single" w:sz="4" w:space="0" w:color="000001"/>
+              <w:insideV w:val="single" w:sz="4" w:space="0" w:color="000001"/>
             </w:tcBorders>
-            <w:shd w:val="clear" w:color="auto" w:fill="auto"/>
+            <w:shd w:color="auto" w:fill="auto" w:val="clear"/>
             <w:tcMar>
-              <w:top w:type="dxa" w:w="80"/>
-              <w:left w:type="dxa" w:w="80"/>
-              <w:bottom w:type="dxa" w:w="80"/>
-              <w:right w:type="dxa" w:w="80"/>
-            </w:tcMar>
-            <w:vAlign w:val="center"/>
-          </w:tcPr>
-          <w:p/>
-        </w:tc>
-        <w:tc>
-          <w:tcPr>
-            <w:tcW w:type="dxa" w:w="1843"/>
-            <w:tcBorders>
-              <w:top w:val="single" w:color="000000" w:sz="4" w:space="0" w:shadow="0" w:frame="0"/>
-              <w:left w:val="single" w:color="000000" w:sz="4" w:space="0" w:shadow="0" w:frame="0"/>
-              <w:bottom w:val="single" w:color="000000" w:sz="4" w:space="0" w:shadow="0" w:frame="0"/>
-              <w:right w:val="single" w:color="000000" w:sz="4" w:space="0" w:shadow="0" w:frame="0"/>
-            </w:tcBorders>
-            <w:shd w:val="clear" w:color="auto" w:fill="auto"/>
-            <w:tcMar>
-              <w:top w:type="dxa" w:w="80"/>
-              <w:left w:type="dxa" w:w="80"/>
-              <w:bottom w:type="dxa" w:w="80"/>
-              <w:right w:type="dxa" w:w="80"/>
+              <w:left w:w="75" w:type="dxa"/>
             </w:tcMar>
             <w:vAlign w:val="center"/>
           </w:tcPr>
           <w:p>
             <w:pPr>
-              <w:keepNext w:val="0"/>
-              <w:keepLines w:val="0"/>
-              <w:pageBreakBefore w:val="0"/>
-              <w:widowControl w:val="1"/>
+              <w:pStyle w:val="Normal"/>
+              <w:rPr/>
+            </w:pPr>
+            <w:r>
+              <w:rPr/>
+              <w:t>6580 mSec</w:t>
+            </w:r>
+          </w:p>
+        </w:tc>
+        <w:tc>
+          <w:tcPr>
+            <w:tcW w:w="1843" w:type="dxa"/>
+            <w:tcBorders>
+              <w:top w:val="single" w:sz="4" w:space="0" w:color="000001"/>
+              <w:left w:val="single" w:sz="4" w:space="0" w:color="000001"/>
+              <w:bottom w:val="single" w:sz="4" w:space="0" w:color="000001"/>
+              <w:right w:val="single" w:sz="4" w:space="0" w:color="000001"/>
+              <w:insideH w:val="single" w:sz="4" w:space="0" w:color="000001"/>
+              <w:insideV w:val="single" w:sz="4" w:space="0" w:color="000001"/>
+            </w:tcBorders>
+            <w:shd w:color="auto" w:fill="auto" w:val="clear"/>
+            <w:tcMar>
+              <w:left w:w="75" w:type="dxa"/>
+            </w:tcMar>
+            <w:vAlign w:val="center"/>
+          </w:tcPr>
+          <w:p>
+            <w:pPr>
+              <w:pStyle w:val="Normal"/>
+              <w:keepNext/>
+              <w:keepLines w:val="false"/>
+              <w:widowControl/>
               <w:shd w:val="clear" w:color="auto" w:fill="auto"/>
-              <w:suppressAutoHyphens w:val="0"/>
+              <w:suppressAutoHyphens w:val="false"/>
               <w:bidi w:val="0"/>
-              <w:spacing w:before="0" w:after="0" w:line="240" w:lineRule="auto"/>
-              <w:ind w:left="0" w:right="0" w:firstLine="0"/>
+              <w:spacing w:lineRule="auto" w:line="240" w:before="0" w:after="0"/>
+              <w:ind w:left="0" w:right="0" w:hanging="0"/>
               <w:jc w:val="center"/>
-              <w:outlineLvl w:val="9"/>
-              <w:rPr>
-                <w:rtl w:val="0"/>
-              </w:rPr>
+              <w:rPr/>
             </w:pPr>
             <w:r>
               <w:rPr>
-                <w:rFonts w:ascii="Calibri" w:cs="Calibri" w:hAnsi="Calibri" w:eastAsia="Calibri"/>
-                <w:b w:val="0"/>
-                <w:bCs w:val="0"/>
-                <w:i w:val="0"/>
-                <w:iCs w:val="0"/>
-                <w:caps w:val="0"/>
-                <w:smallCaps w:val="0"/>
-                <w:strike w:val="0"/>
-                <w:dstrike w:val="0"/>
-                <w:outline w:val="0"/>
+                <w:rFonts w:eastAsia="Calibri" w:cs="Calibri" w:ascii="Calibri" w:hAnsi="Calibri"/>
+                <w:b w:val="false"/>
+                <w:bCs w:val="false"/>
+                <w:i w:val="false"/>
+                <w:iCs w:val="false"/>
+                <w:caps w:val="false"/>
+                <w:smallCaps w:val="false"/>
+                <w:strike w:val="false"/>
+                <w:dstrike w:val="false"/>
+                <w:outline w:val="false"/>
                 <w:color w:val="000000"/>
                 <w:spacing w:val="0"/>
-                <w:kern w:val="0"/>
                 <w:position w:val="0"/>
+                <w:sz w:val="22"/>
                 <w:sz w:val="22"/>
                 <w:szCs w:val="22"/>
                 <w:u w:val="none" w:color="000000"/>
                 <w:vertAlign w:val="baseline"/>
-                <w:rtl w:val="0"/>
               </w:rPr>
               <w:t>1985 mSec</w:t>
             </w:r>
@@ -684,39 +696,36 @@
         </w:tc>
       </w:tr>
       <w:tr>
-        <w:tblPrEx>
-          <w:shd w:val="clear" w:color="auto" w:fill="ced7e7"/>
-        </w:tblPrEx>
         <w:trPr>
           <w:trHeight w:val="250" w:hRule="atLeast"/>
         </w:trPr>
         <w:tc>
           <w:tcPr>
-            <w:tcW w:type="dxa" w:w="1842"/>
+            <w:tcW w:w="1842" w:type="dxa"/>
             <w:tcBorders>
-              <w:top w:val="single" w:color="000000" w:sz="4" w:space="0" w:shadow="0" w:frame="0"/>
-              <w:left w:val="single" w:color="000000" w:sz="4" w:space="0" w:shadow="0" w:frame="0"/>
-              <w:bottom w:val="single" w:color="000000" w:sz="4" w:space="0" w:shadow="0" w:frame="0"/>
-              <w:right w:val="single" w:color="000000" w:sz="4" w:space="0" w:shadow="0" w:frame="0"/>
+              <w:top w:val="single" w:sz="4" w:space="0" w:color="000001"/>
+              <w:left w:val="single" w:sz="4" w:space="0" w:color="000001"/>
+              <w:bottom w:val="single" w:sz="4" w:space="0" w:color="000001"/>
+              <w:right w:val="single" w:sz="4" w:space="0" w:color="000001"/>
+              <w:insideH w:val="single" w:sz="4" w:space="0" w:color="000001"/>
+              <w:insideV w:val="single" w:sz="4" w:space="0" w:color="000001"/>
             </w:tcBorders>
-            <w:shd w:val="clear" w:color="auto" w:fill="auto"/>
+            <w:shd w:color="auto" w:fill="auto" w:val="clear"/>
             <w:tcMar>
-              <w:top w:type="dxa" w:w="80"/>
-              <w:left w:type="dxa" w:w="80"/>
-              <w:bottom w:type="dxa" w:w="80"/>
-              <w:right w:type="dxa" w:w="80"/>
+              <w:left w:w="75" w:type="dxa"/>
             </w:tcMar>
             <w:vAlign w:val="center"/>
           </w:tcPr>
           <w:p>
             <w:pPr>
               <w:pStyle w:val="Body"/>
-              <w:spacing w:line="240" w:lineRule="auto"/>
+              <w:shd w:fill="FFFFFF" w:val="clear"/>
+              <w:spacing w:lineRule="auto" w:line="240"/>
               <w:jc w:val="center"/>
+              <w:rPr/>
             </w:pPr>
             <w:r>
               <w:rPr>
-                <w:rtl w:val="0"/>
                 <w:lang w:val="en-US"/>
               </w:rPr>
               <w:t>9</w:t>
@@ -725,60 +734,55 @@
         </w:tc>
         <w:tc>
           <w:tcPr>
-            <w:tcW w:type="dxa" w:w="1842"/>
+            <w:tcW w:w="1842" w:type="dxa"/>
             <w:tcBorders>
-              <w:top w:val="single" w:color="000000" w:sz="4" w:space="0" w:shadow="0" w:frame="0"/>
-              <w:left w:val="single" w:color="000000" w:sz="4" w:space="0" w:shadow="0" w:frame="0"/>
-              <w:bottom w:val="single" w:color="000000" w:sz="4" w:space="0" w:shadow="0" w:frame="0"/>
-              <w:right w:val="single" w:color="000000" w:sz="4" w:space="0" w:shadow="0" w:frame="0"/>
+              <w:top w:val="single" w:sz="4" w:space="0" w:color="000001"/>
+              <w:left w:val="single" w:sz="4" w:space="0" w:color="000001"/>
+              <w:bottom w:val="single" w:sz="4" w:space="0" w:color="000001"/>
+              <w:right w:val="single" w:sz="4" w:space="0" w:color="000001"/>
+              <w:insideH w:val="single" w:sz="4" w:space="0" w:color="000001"/>
+              <w:insideV w:val="single" w:sz="4" w:space="0" w:color="000001"/>
             </w:tcBorders>
-            <w:shd w:val="clear" w:color="auto" w:fill="auto"/>
+            <w:shd w:color="auto" w:fill="auto" w:val="clear"/>
             <w:tcMar>
-              <w:top w:type="dxa" w:w="80"/>
-              <w:left w:type="dxa" w:w="80"/>
-              <w:bottom w:type="dxa" w:w="80"/>
-              <w:right w:type="dxa" w:w="80"/>
+              <w:left w:w="75" w:type="dxa"/>
             </w:tcMar>
             <w:vAlign w:val="center"/>
           </w:tcPr>
           <w:p>
             <w:pPr>
-              <w:keepNext w:val="0"/>
-              <w:keepLines w:val="0"/>
-              <w:pageBreakBefore w:val="0"/>
-              <w:widowControl w:val="1"/>
+              <w:pStyle w:val="Normal"/>
+              <w:keepNext/>
+              <w:keepLines w:val="false"/>
+              <w:widowControl/>
               <w:shd w:val="clear" w:color="auto" w:fill="auto"/>
-              <w:suppressAutoHyphens w:val="0"/>
+              <w:suppressAutoHyphens w:val="false"/>
               <w:bidi w:val="0"/>
-              <w:spacing w:before="0" w:after="0" w:line="240" w:lineRule="auto"/>
-              <w:ind w:left="0" w:right="0" w:firstLine="0"/>
+              <w:spacing w:lineRule="auto" w:line="240" w:before="0" w:after="0"/>
+              <w:ind w:left="0" w:right="0" w:hanging="0"/>
               <w:jc w:val="center"/>
-              <w:outlineLvl w:val="9"/>
-              <w:rPr>
-                <w:rtl w:val="0"/>
-              </w:rPr>
+              <w:rPr/>
             </w:pPr>
             <w:r>
               <w:rPr>
-                <w:rFonts w:ascii="Calibri" w:cs="Calibri" w:hAnsi="Calibri" w:eastAsia="Calibri"/>
-                <w:b w:val="0"/>
-                <w:bCs w:val="0"/>
-                <w:i w:val="0"/>
-                <w:iCs w:val="0"/>
-                <w:caps w:val="0"/>
-                <w:smallCaps w:val="0"/>
-                <w:strike w:val="0"/>
-                <w:dstrike w:val="0"/>
-                <w:outline w:val="0"/>
+                <w:rFonts w:eastAsia="Calibri" w:cs="Calibri" w:ascii="Calibri" w:hAnsi="Calibri"/>
+                <w:b w:val="false"/>
+                <w:bCs w:val="false"/>
+                <w:i w:val="false"/>
+                <w:iCs w:val="false"/>
+                <w:caps w:val="false"/>
+                <w:smallCaps w:val="false"/>
+                <w:strike w:val="false"/>
+                <w:dstrike w:val="false"/>
+                <w:outline w:val="false"/>
                 <w:color w:val="000000"/>
                 <w:spacing w:val="0"/>
-                <w:kern w:val="0"/>
                 <w:position w:val="0"/>
+                <w:sz w:val="22"/>
                 <w:sz w:val="22"/>
                 <w:szCs w:val="22"/>
                 <w:u w:val="none" w:color="000000"/>
                 <w:vertAlign w:val="baseline"/>
-                <w:rtl w:val="0"/>
               </w:rPr>
               <w:t>1956 mSec</w:t>
             </w:r>
@@ -786,60 +790,55 @@
         </w:tc>
         <w:tc>
           <w:tcPr>
-            <w:tcW w:type="dxa" w:w="1842"/>
+            <w:tcW w:w="1843" w:type="dxa"/>
             <w:tcBorders>
-              <w:top w:val="single" w:color="000000" w:sz="4" w:space="0" w:shadow="0" w:frame="0"/>
-              <w:left w:val="single" w:color="000000" w:sz="4" w:space="0" w:shadow="0" w:frame="0"/>
-              <w:bottom w:val="single" w:color="000000" w:sz="4" w:space="0" w:shadow="0" w:frame="0"/>
-              <w:right w:val="single" w:color="000000" w:sz="4" w:space="0" w:shadow="0" w:frame="0"/>
+              <w:top w:val="single" w:sz="4" w:space="0" w:color="000001"/>
+              <w:left w:val="single" w:sz="4" w:space="0" w:color="000001"/>
+              <w:bottom w:val="single" w:sz="4" w:space="0" w:color="000001"/>
+              <w:right w:val="single" w:sz="4" w:space="0" w:color="000001"/>
+              <w:insideH w:val="single" w:sz="4" w:space="0" w:color="000001"/>
+              <w:insideV w:val="single" w:sz="4" w:space="0" w:color="000001"/>
             </w:tcBorders>
-            <w:shd w:val="clear" w:color="auto" w:fill="auto"/>
+            <w:shd w:color="auto" w:fill="auto" w:val="clear"/>
             <w:tcMar>
-              <w:top w:type="dxa" w:w="80"/>
-              <w:left w:type="dxa" w:w="80"/>
-              <w:bottom w:type="dxa" w:w="80"/>
-              <w:right w:type="dxa" w:w="80"/>
+              <w:left w:w="75" w:type="dxa"/>
             </w:tcMar>
             <w:vAlign w:val="center"/>
           </w:tcPr>
           <w:p>
             <w:pPr>
-              <w:keepNext w:val="0"/>
-              <w:keepLines w:val="0"/>
-              <w:pageBreakBefore w:val="0"/>
-              <w:widowControl w:val="1"/>
+              <w:pStyle w:val="Normal"/>
+              <w:keepNext/>
+              <w:keepLines w:val="false"/>
+              <w:widowControl/>
               <w:shd w:val="clear" w:color="auto" w:fill="auto"/>
-              <w:suppressAutoHyphens w:val="0"/>
+              <w:suppressAutoHyphens w:val="false"/>
               <w:bidi w:val="0"/>
-              <w:spacing w:before="0" w:after="0" w:line="240" w:lineRule="auto"/>
-              <w:ind w:left="0" w:right="0" w:firstLine="0"/>
+              <w:spacing w:lineRule="auto" w:line="240" w:before="0" w:after="0"/>
+              <w:ind w:left="0" w:right="0" w:hanging="0"/>
               <w:jc w:val="center"/>
-              <w:outlineLvl w:val="9"/>
-              <w:rPr>
-                <w:rtl w:val="0"/>
-              </w:rPr>
+              <w:rPr/>
             </w:pPr>
             <w:r>
               <w:rPr>
-                <w:rFonts w:ascii="Calibri" w:cs="Calibri" w:hAnsi="Calibri" w:eastAsia="Calibri"/>
-                <w:b w:val="0"/>
-                <w:bCs w:val="0"/>
-                <w:i w:val="0"/>
-                <w:iCs w:val="0"/>
-                <w:caps w:val="0"/>
-                <w:smallCaps w:val="0"/>
-                <w:strike w:val="0"/>
-                <w:dstrike w:val="0"/>
-                <w:outline w:val="0"/>
+                <w:rFonts w:eastAsia="Calibri" w:cs="Calibri" w:ascii="Calibri" w:hAnsi="Calibri"/>
+                <w:b w:val="false"/>
+                <w:bCs w:val="false"/>
+                <w:i w:val="false"/>
+                <w:iCs w:val="false"/>
+                <w:caps w:val="false"/>
+                <w:smallCaps w:val="false"/>
+                <w:strike w:val="false"/>
+                <w:dstrike w:val="false"/>
+                <w:outline w:val="false"/>
                 <w:color w:val="000000"/>
                 <w:spacing w:val="0"/>
-                <w:kern w:val="0"/>
                 <w:position w:val="0"/>
+                <w:sz w:val="22"/>
                 <w:sz w:val="22"/>
                 <w:szCs w:val="22"/>
                 <w:u w:val="none" w:color="000000"/>
                 <w:vertAlign w:val="baseline"/>
-                <w:rtl w:val="0"/>
               </w:rPr>
               <w:t>2086 mSec</w:t>
             </w:r>
@@ -847,80 +846,83 @@
         </w:tc>
         <w:tc>
           <w:tcPr>
-            <w:tcW w:type="dxa" w:w="1842"/>
+            <w:tcW w:w="1842" w:type="dxa"/>
             <w:tcBorders>
-              <w:top w:val="single" w:color="000000" w:sz="4" w:space="0" w:shadow="0" w:frame="0"/>
-              <w:left w:val="single" w:color="000000" w:sz="4" w:space="0" w:shadow="0" w:frame="0"/>
-              <w:bottom w:val="single" w:color="000000" w:sz="4" w:space="0" w:shadow="0" w:frame="0"/>
-              <w:right w:val="single" w:color="000000" w:sz="4" w:space="0" w:shadow="0" w:frame="0"/>
+              <w:top w:val="single" w:sz="4" w:space="0" w:color="000001"/>
+              <w:left w:val="single" w:sz="4" w:space="0" w:color="000001"/>
+              <w:bottom w:val="single" w:sz="4" w:space="0" w:color="000001"/>
+              <w:right w:val="single" w:sz="4" w:space="0" w:color="000001"/>
+              <w:insideH w:val="single" w:sz="4" w:space="0" w:color="000001"/>
+              <w:insideV w:val="single" w:sz="4" w:space="0" w:color="000001"/>
             </w:tcBorders>
-            <w:shd w:val="clear" w:color="auto" w:fill="auto"/>
+            <w:shd w:color="auto" w:fill="auto" w:val="clear"/>
             <w:tcMar>
-              <w:top w:type="dxa" w:w="80"/>
-              <w:left w:type="dxa" w:w="80"/>
-              <w:bottom w:type="dxa" w:w="80"/>
-              <w:right w:type="dxa" w:w="80"/>
-            </w:tcMar>
-            <w:vAlign w:val="center"/>
-          </w:tcPr>
-          <w:p/>
-        </w:tc>
-        <w:tc>
-          <w:tcPr>
-            <w:tcW w:type="dxa" w:w="1843"/>
-            <w:tcBorders>
-              <w:top w:val="single" w:color="000000" w:sz="4" w:space="0" w:shadow="0" w:frame="0"/>
-              <w:left w:val="single" w:color="000000" w:sz="4" w:space="0" w:shadow="0" w:frame="0"/>
-              <w:bottom w:val="single" w:color="000000" w:sz="4" w:space="0" w:shadow="0" w:frame="0"/>
-              <w:right w:val="single" w:color="000000" w:sz="4" w:space="0" w:shadow="0" w:frame="0"/>
-            </w:tcBorders>
-            <w:shd w:val="clear" w:color="auto" w:fill="auto"/>
-            <w:tcMar>
-              <w:top w:type="dxa" w:w="80"/>
-              <w:left w:type="dxa" w:w="80"/>
-              <w:bottom w:type="dxa" w:w="80"/>
-              <w:right w:type="dxa" w:w="80"/>
+              <w:left w:w="75" w:type="dxa"/>
             </w:tcMar>
             <w:vAlign w:val="center"/>
           </w:tcPr>
           <w:p>
             <w:pPr>
-              <w:keepNext w:val="0"/>
-              <w:keepLines w:val="0"/>
-              <w:pageBreakBefore w:val="0"/>
-              <w:widowControl w:val="1"/>
+              <w:pStyle w:val="Normal"/>
+              <w:rPr/>
+            </w:pPr>
+            <w:r>
+              <w:rPr/>
+              <w:t>7746 mSec</w:t>
+            </w:r>
+          </w:p>
+        </w:tc>
+        <w:tc>
+          <w:tcPr>
+            <w:tcW w:w="1843" w:type="dxa"/>
+            <w:tcBorders>
+              <w:top w:val="single" w:sz="4" w:space="0" w:color="000001"/>
+              <w:left w:val="single" w:sz="4" w:space="0" w:color="000001"/>
+              <w:bottom w:val="single" w:sz="4" w:space="0" w:color="000001"/>
+              <w:right w:val="single" w:sz="4" w:space="0" w:color="000001"/>
+              <w:insideH w:val="single" w:sz="4" w:space="0" w:color="000001"/>
+              <w:insideV w:val="single" w:sz="4" w:space="0" w:color="000001"/>
+            </w:tcBorders>
+            <w:shd w:color="auto" w:fill="auto" w:val="clear"/>
+            <w:tcMar>
+              <w:left w:w="75" w:type="dxa"/>
+            </w:tcMar>
+            <w:vAlign w:val="center"/>
+          </w:tcPr>
+          <w:p>
+            <w:pPr>
+              <w:pStyle w:val="Normal"/>
+              <w:keepNext/>
+              <w:keepLines w:val="false"/>
+              <w:widowControl/>
               <w:shd w:val="clear" w:color="auto" w:fill="auto"/>
-              <w:suppressAutoHyphens w:val="0"/>
+              <w:suppressAutoHyphens w:val="false"/>
               <w:bidi w:val="0"/>
-              <w:spacing w:before="0" w:after="0" w:line="240" w:lineRule="auto"/>
-              <w:ind w:left="0" w:right="0" w:firstLine="0"/>
+              <w:spacing w:lineRule="auto" w:line="240" w:before="0" w:after="0"/>
+              <w:ind w:left="0" w:right="0" w:hanging="0"/>
               <w:jc w:val="center"/>
-              <w:outlineLvl w:val="9"/>
-              <w:rPr>
-                <w:rtl w:val="0"/>
-              </w:rPr>
+              <w:rPr/>
             </w:pPr>
             <w:r>
               <w:rPr>
-                <w:rFonts w:ascii="Calibri" w:cs="Calibri" w:hAnsi="Calibri" w:eastAsia="Calibri"/>
-                <w:b w:val="0"/>
-                <w:bCs w:val="0"/>
-                <w:i w:val="0"/>
-                <w:iCs w:val="0"/>
-                <w:caps w:val="0"/>
-                <w:smallCaps w:val="0"/>
-                <w:strike w:val="0"/>
-                <w:dstrike w:val="0"/>
-                <w:outline w:val="0"/>
+                <w:rFonts w:eastAsia="Calibri" w:cs="Calibri" w:ascii="Calibri" w:hAnsi="Calibri"/>
+                <w:b w:val="false"/>
+                <w:bCs w:val="false"/>
+                <w:i w:val="false"/>
+                <w:iCs w:val="false"/>
+                <w:caps w:val="false"/>
+                <w:smallCaps w:val="false"/>
+                <w:strike w:val="false"/>
+                <w:dstrike w:val="false"/>
+                <w:outline w:val="false"/>
                 <w:color w:val="000000"/>
                 <w:spacing w:val="0"/>
-                <w:kern w:val="0"/>
                 <w:position w:val="0"/>
+                <w:sz w:val="22"/>
                 <w:sz w:val="22"/>
                 <w:szCs w:val="22"/>
                 <w:u w:val="none" w:color="000000"/>
                 <w:vertAlign w:val="baseline"/>
-                <w:rtl w:val="0"/>
               </w:rPr>
               <w:t>8601 mSec</w:t>
             </w:r>
@@ -928,39 +930,36 @@
         </w:tc>
       </w:tr>
       <w:tr>
-        <w:tblPrEx>
-          <w:shd w:val="clear" w:color="auto" w:fill="ced7e7"/>
-        </w:tblPrEx>
         <w:trPr>
           <w:trHeight w:val="250" w:hRule="atLeast"/>
         </w:trPr>
         <w:tc>
           <w:tcPr>
-            <w:tcW w:type="dxa" w:w="1842"/>
+            <w:tcW w:w="1842" w:type="dxa"/>
             <w:tcBorders>
-              <w:top w:val="single" w:color="000000" w:sz="4" w:space="0" w:shadow="0" w:frame="0"/>
-              <w:left w:val="single" w:color="000000" w:sz="4" w:space="0" w:shadow="0" w:frame="0"/>
-              <w:bottom w:val="single" w:color="000000" w:sz="4" w:space="0" w:shadow="0" w:frame="0"/>
-              <w:right w:val="single" w:color="000000" w:sz="4" w:space="0" w:shadow="0" w:frame="0"/>
+              <w:top w:val="single" w:sz="4" w:space="0" w:color="000001"/>
+              <w:left w:val="single" w:sz="4" w:space="0" w:color="000001"/>
+              <w:bottom w:val="single" w:sz="4" w:space="0" w:color="000001"/>
+              <w:right w:val="single" w:sz="4" w:space="0" w:color="000001"/>
+              <w:insideH w:val="single" w:sz="4" w:space="0" w:color="000001"/>
+              <w:insideV w:val="single" w:sz="4" w:space="0" w:color="000001"/>
             </w:tcBorders>
-            <w:shd w:val="clear" w:color="auto" w:fill="auto"/>
+            <w:shd w:color="auto" w:fill="auto" w:val="clear"/>
             <w:tcMar>
-              <w:top w:type="dxa" w:w="80"/>
-              <w:left w:type="dxa" w:w="80"/>
-              <w:bottom w:type="dxa" w:w="80"/>
-              <w:right w:type="dxa" w:w="80"/>
+              <w:left w:w="75" w:type="dxa"/>
             </w:tcMar>
             <w:vAlign w:val="center"/>
           </w:tcPr>
           <w:p>
             <w:pPr>
               <w:pStyle w:val="Body"/>
-              <w:spacing w:line="240" w:lineRule="auto"/>
+              <w:shd w:fill="FFFFFF" w:val="clear"/>
+              <w:spacing w:lineRule="auto" w:line="240"/>
               <w:jc w:val="center"/>
+              <w:rPr/>
             </w:pPr>
             <w:r>
               <w:rPr>
-                <w:rtl w:val="0"/>
                 <w:lang w:val="en-US"/>
               </w:rPr>
               <w:t>10</w:t>
@@ -969,60 +968,55 @@
         </w:tc>
         <w:tc>
           <w:tcPr>
-            <w:tcW w:type="dxa" w:w="1842"/>
+            <w:tcW w:w="1842" w:type="dxa"/>
             <w:tcBorders>
-              <w:top w:val="single" w:color="000000" w:sz="4" w:space="0" w:shadow="0" w:frame="0"/>
-              <w:left w:val="single" w:color="000000" w:sz="4" w:space="0" w:shadow="0" w:frame="0"/>
-              <w:bottom w:val="single" w:color="000000" w:sz="4" w:space="0" w:shadow="0" w:frame="0"/>
-              <w:right w:val="single" w:color="000000" w:sz="4" w:space="0" w:shadow="0" w:frame="0"/>
+              <w:top w:val="single" w:sz="4" w:space="0" w:color="000001"/>
+              <w:left w:val="single" w:sz="4" w:space="0" w:color="000001"/>
+              <w:bottom w:val="single" w:sz="4" w:space="0" w:color="000001"/>
+              <w:right w:val="single" w:sz="4" w:space="0" w:color="000001"/>
+              <w:insideH w:val="single" w:sz="4" w:space="0" w:color="000001"/>
+              <w:insideV w:val="single" w:sz="4" w:space="0" w:color="000001"/>
             </w:tcBorders>
-            <w:shd w:val="clear" w:color="auto" w:fill="auto"/>
+            <w:shd w:color="auto" w:fill="auto" w:val="clear"/>
             <w:tcMar>
-              <w:top w:type="dxa" w:w="80"/>
-              <w:left w:type="dxa" w:w="80"/>
-              <w:bottom w:type="dxa" w:w="80"/>
-              <w:right w:type="dxa" w:w="80"/>
+              <w:left w:w="75" w:type="dxa"/>
             </w:tcMar>
             <w:vAlign w:val="center"/>
           </w:tcPr>
           <w:p>
             <w:pPr>
-              <w:keepNext w:val="0"/>
-              <w:keepLines w:val="0"/>
-              <w:pageBreakBefore w:val="0"/>
-              <w:widowControl w:val="1"/>
+              <w:pStyle w:val="Normal"/>
+              <w:keepNext/>
+              <w:keepLines w:val="false"/>
+              <w:widowControl/>
               <w:shd w:val="clear" w:color="auto" w:fill="auto"/>
-              <w:suppressAutoHyphens w:val="0"/>
+              <w:suppressAutoHyphens w:val="false"/>
               <w:bidi w:val="0"/>
-              <w:spacing w:before="0" w:after="0" w:line="240" w:lineRule="auto"/>
-              <w:ind w:left="0" w:right="0" w:firstLine="0"/>
+              <w:spacing w:lineRule="auto" w:line="240" w:before="0" w:after="0"/>
+              <w:ind w:left="0" w:right="0" w:hanging="0"/>
               <w:jc w:val="center"/>
-              <w:outlineLvl w:val="9"/>
-              <w:rPr>
-                <w:rtl w:val="0"/>
-              </w:rPr>
+              <w:rPr/>
             </w:pPr>
             <w:r>
               <w:rPr>
-                <w:rFonts w:ascii="Calibri" w:cs="Calibri" w:hAnsi="Calibri" w:eastAsia="Calibri"/>
-                <w:b w:val="0"/>
-                <w:bCs w:val="0"/>
-                <w:i w:val="0"/>
-                <w:iCs w:val="0"/>
-                <w:caps w:val="0"/>
-                <w:smallCaps w:val="0"/>
-                <w:strike w:val="0"/>
-                <w:dstrike w:val="0"/>
-                <w:outline w:val="0"/>
+                <w:rFonts w:eastAsia="Calibri" w:cs="Calibri" w:ascii="Calibri" w:hAnsi="Calibri"/>
+                <w:b w:val="false"/>
+                <w:bCs w:val="false"/>
+                <w:i w:val="false"/>
+                <w:iCs w:val="false"/>
+                <w:caps w:val="false"/>
+                <w:smallCaps w:val="false"/>
+                <w:strike w:val="false"/>
+                <w:dstrike w:val="false"/>
+                <w:outline w:val="false"/>
                 <w:color w:val="000000"/>
                 <w:spacing w:val="0"/>
-                <w:kern w:val="0"/>
                 <w:position w:val="0"/>
+                <w:sz w:val="22"/>
                 <w:sz w:val="22"/>
                 <w:szCs w:val="22"/>
                 <w:u w:val="none" w:color="000000"/>
                 <w:vertAlign w:val="baseline"/>
-                <w:rtl w:val="0"/>
               </w:rPr>
               <w:t>15226 mSec</w:t>
             </w:r>
@@ -1030,60 +1024,55 @@
         </w:tc>
         <w:tc>
           <w:tcPr>
-            <w:tcW w:type="dxa" w:w="1842"/>
+            <w:tcW w:w="1843" w:type="dxa"/>
             <w:tcBorders>
-              <w:top w:val="single" w:color="000000" w:sz="4" w:space="0" w:shadow="0" w:frame="0"/>
-              <w:left w:val="single" w:color="000000" w:sz="4" w:space="0" w:shadow="0" w:frame="0"/>
-              <w:bottom w:val="single" w:color="000000" w:sz="4" w:space="0" w:shadow="0" w:frame="0"/>
-              <w:right w:val="single" w:color="000000" w:sz="4" w:space="0" w:shadow="0" w:frame="0"/>
+              <w:top w:val="single" w:sz="4" w:space="0" w:color="000001"/>
+              <w:left w:val="single" w:sz="4" w:space="0" w:color="000001"/>
+              <w:bottom w:val="single" w:sz="4" w:space="0" w:color="000001"/>
+              <w:right w:val="single" w:sz="4" w:space="0" w:color="000001"/>
+              <w:insideH w:val="single" w:sz="4" w:space="0" w:color="000001"/>
+              <w:insideV w:val="single" w:sz="4" w:space="0" w:color="000001"/>
             </w:tcBorders>
-            <w:shd w:val="clear" w:color="auto" w:fill="auto"/>
+            <w:shd w:color="auto" w:fill="auto" w:val="clear"/>
             <w:tcMar>
-              <w:top w:type="dxa" w:w="80"/>
-              <w:left w:type="dxa" w:w="80"/>
-              <w:bottom w:type="dxa" w:w="80"/>
-              <w:right w:type="dxa" w:w="80"/>
+              <w:left w:w="75" w:type="dxa"/>
             </w:tcMar>
             <w:vAlign w:val="center"/>
           </w:tcPr>
           <w:p>
             <w:pPr>
-              <w:keepNext w:val="0"/>
-              <w:keepLines w:val="0"/>
-              <w:pageBreakBefore w:val="0"/>
-              <w:widowControl w:val="1"/>
+              <w:pStyle w:val="Normal"/>
+              <w:keepNext/>
+              <w:keepLines w:val="false"/>
+              <w:widowControl/>
               <w:shd w:val="clear" w:color="auto" w:fill="auto"/>
-              <w:suppressAutoHyphens w:val="0"/>
+              <w:suppressAutoHyphens w:val="false"/>
               <w:bidi w:val="0"/>
-              <w:spacing w:before="0" w:after="0" w:line="240" w:lineRule="auto"/>
-              <w:ind w:left="0" w:right="0" w:firstLine="0"/>
+              <w:spacing w:lineRule="auto" w:line="240" w:before="0" w:after="0"/>
+              <w:ind w:left="0" w:right="0" w:hanging="0"/>
               <w:jc w:val="center"/>
-              <w:outlineLvl w:val="9"/>
-              <w:rPr>
-                <w:rtl w:val="0"/>
-              </w:rPr>
+              <w:rPr/>
             </w:pPr>
             <w:r>
               <w:rPr>
-                <w:rFonts w:ascii="Calibri" w:cs="Calibri" w:hAnsi="Calibri" w:eastAsia="Calibri"/>
-                <w:b w:val="0"/>
-                <w:bCs w:val="0"/>
-                <w:i w:val="0"/>
-                <w:iCs w:val="0"/>
-                <w:caps w:val="0"/>
-                <w:smallCaps w:val="0"/>
-                <w:strike w:val="0"/>
-                <w:dstrike w:val="0"/>
-                <w:outline w:val="0"/>
+                <w:rFonts w:eastAsia="Calibri" w:cs="Calibri" w:ascii="Calibri" w:hAnsi="Calibri"/>
+                <w:b w:val="false"/>
+                <w:bCs w:val="false"/>
+                <w:i w:val="false"/>
+                <w:iCs w:val="false"/>
+                <w:caps w:val="false"/>
+                <w:smallCaps w:val="false"/>
+                <w:strike w:val="false"/>
+                <w:dstrike w:val="false"/>
+                <w:outline w:val="false"/>
                 <w:color w:val="000000"/>
                 <w:spacing w:val="0"/>
-                <w:kern w:val="0"/>
                 <w:position w:val="0"/>
+                <w:sz w:val="22"/>
                 <w:sz w:val="22"/>
                 <w:szCs w:val="22"/>
                 <w:u w:val="none" w:color="000000"/>
                 <w:vertAlign w:val="baseline"/>
-                <w:rtl w:val="0"/>
               </w:rPr>
               <w:t>8374 mSec</w:t>
             </w:r>
@@ -1091,80 +1080,83 @@
         </w:tc>
         <w:tc>
           <w:tcPr>
-            <w:tcW w:type="dxa" w:w="1842"/>
+            <w:tcW w:w="1842" w:type="dxa"/>
             <w:tcBorders>
-              <w:top w:val="single" w:color="000000" w:sz="4" w:space="0" w:shadow="0" w:frame="0"/>
-              <w:left w:val="single" w:color="000000" w:sz="4" w:space="0" w:shadow="0" w:frame="0"/>
-              <w:bottom w:val="single" w:color="000000" w:sz="4" w:space="0" w:shadow="0" w:frame="0"/>
-              <w:right w:val="single" w:color="000000" w:sz="4" w:space="0" w:shadow="0" w:frame="0"/>
+              <w:top w:val="single" w:sz="4" w:space="0" w:color="000001"/>
+              <w:left w:val="single" w:sz="4" w:space="0" w:color="000001"/>
+              <w:bottom w:val="single" w:sz="4" w:space="0" w:color="000001"/>
+              <w:right w:val="single" w:sz="4" w:space="0" w:color="000001"/>
+              <w:insideH w:val="single" w:sz="4" w:space="0" w:color="000001"/>
+              <w:insideV w:val="single" w:sz="4" w:space="0" w:color="000001"/>
             </w:tcBorders>
-            <w:shd w:val="clear" w:color="auto" w:fill="auto"/>
+            <w:shd w:color="auto" w:fill="auto" w:val="clear"/>
             <w:tcMar>
-              <w:top w:type="dxa" w:w="80"/>
-              <w:left w:type="dxa" w:w="80"/>
-              <w:bottom w:type="dxa" w:w="80"/>
-              <w:right w:type="dxa" w:w="80"/>
-            </w:tcMar>
-            <w:vAlign w:val="center"/>
-          </w:tcPr>
-          <w:p/>
-        </w:tc>
-        <w:tc>
-          <w:tcPr>
-            <w:tcW w:type="dxa" w:w="1843"/>
-            <w:tcBorders>
-              <w:top w:val="single" w:color="000000" w:sz="4" w:space="0" w:shadow="0" w:frame="0"/>
-              <w:left w:val="single" w:color="000000" w:sz="4" w:space="0" w:shadow="0" w:frame="0"/>
-              <w:bottom w:val="single" w:color="000000" w:sz="4" w:space="0" w:shadow="0" w:frame="0"/>
-              <w:right w:val="single" w:color="000000" w:sz="4" w:space="0" w:shadow="0" w:frame="0"/>
-            </w:tcBorders>
-            <w:shd w:val="clear" w:color="auto" w:fill="auto"/>
-            <w:tcMar>
-              <w:top w:type="dxa" w:w="80"/>
-              <w:left w:type="dxa" w:w="80"/>
-              <w:bottom w:type="dxa" w:w="80"/>
-              <w:right w:type="dxa" w:w="80"/>
+              <w:left w:w="75" w:type="dxa"/>
             </w:tcMar>
             <w:vAlign w:val="center"/>
           </w:tcPr>
           <w:p>
             <w:pPr>
-              <w:keepNext w:val="0"/>
-              <w:keepLines w:val="0"/>
-              <w:pageBreakBefore w:val="0"/>
-              <w:widowControl w:val="1"/>
+              <w:pStyle w:val="Normal"/>
+              <w:rPr/>
+            </w:pPr>
+            <w:r>
+              <w:rPr/>
+              <w:t>112448 mSec</w:t>
+            </w:r>
+          </w:p>
+        </w:tc>
+        <w:tc>
+          <w:tcPr>
+            <w:tcW w:w="1843" w:type="dxa"/>
+            <w:tcBorders>
+              <w:top w:val="single" w:sz="4" w:space="0" w:color="000001"/>
+              <w:left w:val="single" w:sz="4" w:space="0" w:color="000001"/>
+              <w:bottom w:val="single" w:sz="4" w:space="0" w:color="000001"/>
+              <w:right w:val="single" w:sz="4" w:space="0" w:color="000001"/>
+              <w:insideH w:val="single" w:sz="4" w:space="0" w:color="000001"/>
+              <w:insideV w:val="single" w:sz="4" w:space="0" w:color="000001"/>
+            </w:tcBorders>
+            <w:shd w:color="auto" w:fill="auto" w:val="clear"/>
+            <w:tcMar>
+              <w:left w:w="75" w:type="dxa"/>
+            </w:tcMar>
+            <w:vAlign w:val="center"/>
+          </w:tcPr>
+          <w:p>
+            <w:pPr>
+              <w:pStyle w:val="Normal"/>
+              <w:keepNext/>
+              <w:keepLines w:val="false"/>
+              <w:widowControl/>
               <w:shd w:val="clear" w:color="auto" w:fill="auto"/>
-              <w:suppressAutoHyphens w:val="0"/>
+              <w:suppressAutoHyphens w:val="false"/>
               <w:bidi w:val="0"/>
-              <w:spacing w:before="0" w:after="0" w:line="240" w:lineRule="auto"/>
-              <w:ind w:left="0" w:right="0" w:firstLine="0"/>
+              <w:spacing w:lineRule="auto" w:line="240" w:before="0" w:after="0"/>
+              <w:ind w:left="0" w:right="0" w:hanging="0"/>
               <w:jc w:val="center"/>
-              <w:outlineLvl w:val="9"/>
-              <w:rPr>
-                <w:rtl w:val="0"/>
-              </w:rPr>
+              <w:rPr/>
             </w:pPr>
             <w:r>
               <w:rPr>
-                <w:rFonts w:ascii="Calibri" w:cs="Calibri" w:hAnsi="Calibri" w:eastAsia="Calibri"/>
-                <w:b w:val="0"/>
-                <w:bCs w:val="0"/>
-                <w:i w:val="0"/>
-                <w:iCs w:val="0"/>
-                <w:caps w:val="0"/>
-                <w:smallCaps w:val="0"/>
-                <w:strike w:val="0"/>
-                <w:dstrike w:val="0"/>
-                <w:outline w:val="0"/>
+                <w:rFonts w:eastAsia="Calibri" w:cs="Calibri" w:ascii="Calibri" w:hAnsi="Calibri"/>
+                <w:b w:val="false"/>
+                <w:bCs w:val="false"/>
+                <w:i w:val="false"/>
+                <w:iCs w:val="false"/>
+                <w:caps w:val="false"/>
+                <w:smallCaps w:val="false"/>
+                <w:strike w:val="false"/>
+                <w:dstrike w:val="false"/>
+                <w:outline w:val="false"/>
                 <w:color w:val="000000"/>
                 <w:spacing w:val="0"/>
-                <w:kern w:val="0"/>
                 <w:position w:val="0"/>
+                <w:sz w:val="22"/>
                 <w:sz w:val="22"/>
                 <w:szCs w:val="22"/>
                 <w:u w:val="none" w:color="000000"/>
                 <w:vertAlign w:val="baseline"/>
-                <w:rtl w:val="0"/>
               </w:rPr>
               <w:t>25644 mSec</w:t>
             </w:r>
@@ -1174,862 +1166,1097 @@
     </w:tbl>
     <w:p>
       <w:pPr>
-        <w:pStyle w:val="List Paragraph"/>
-        <w:widowControl w:val="0"/>
+        <w:pStyle w:val="ListParagraph"/>
+        <w:widowControl w:val="false"/>
         <w:numPr>
           <w:ilvl w:val="0"/>
-          <w:numId w:val="4"/>
+          <w:numId w:val="2"/>
         </w:numPr>
-        <w:spacing w:line="240" w:lineRule="auto"/>
-      </w:pPr>
-      <w:r/>
+        <w:shd w:fill="FFFFFF" w:val="clear"/>
+        <w:spacing w:lineRule="auto" w:line="240"/>
+        <w:rPr/>
+      </w:pPr>
+      <w:r>
+        <w:rPr/>
+      </w:r>
     </w:p>
     <w:sectPr>
-      <w:headerReference w:type="default" r:id="rId4"/>
-      <w:footerReference w:type="default" r:id="rId5"/>
-      <w:pgSz w:w="11900" w:h="16840" w:orient="portrait"/>
-      <w:pgMar w:top="567" w:right="1417" w:bottom="709" w:left="1417" w:header="708" w:footer="708"/>
-      <w:bidi w:val="0"/>
+      <w:headerReference w:type="default" r:id="rId2"/>
+      <w:footerReference w:type="default" r:id="rId3"/>
+      <w:type w:val="nextPage"/>
+      <w:pgSz w:w="11906" w:h="16838"/>
+      <w:pgMar w:left="1417" w:right="1417" w:header="708" w:top="765" w:footer="708" w:bottom="765" w:gutter="0"/>
+      <w:pgNumType w:fmt="decimal"/>
+      <w:formProt w:val="false"/>
+      <w:textDirection w:val="lrTb"/>
+      <w:bidi/>
+      <w:docGrid w:type="default" w:linePitch="240" w:charSpace="4294961151"/>
     </w:sectPr>
   </w:body>
 </w:document>
 </file>
 
 <file path=word/footer1.xml><?xml version="1.0" encoding="utf-8"?>
-<w:ftr xmlns:r="http://schemas.openxmlformats.org/officeDocument/2006/relationships" xmlns:wp="http://schemas.openxmlformats.org/drawingml/2006/wordprocessingDrawing" xmlns:w="http://schemas.openxmlformats.org/wordprocessingml/2006/main" xmlns:w10="urn:schemas-microsoft-com:office:word" xmlns:w14="http://schemas.microsoft.com/office/word/2010/wordml" xmlns:wps="http://schemas.microsoft.com/office/word/2010/wordprocessingShape" xmlns:wpg="http://schemas.microsoft.com/office/word/2010/wordprocessingGroup" xmlns:mc="http://schemas.openxmlformats.org/markup-compatibility/2006" xmlns:v="urn:schemas-microsoft-com:vml" xmlns:o="urn:schemas-microsoft-com:office:office" mc:Ignorable="w14">
+<w:ftr xmlns:o="urn:schemas-microsoft-com:office:office" xmlns:r="http://schemas.openxmlformats.org/officeDocument/2006/relationships" xmlns:v="urn:schemas-microsoft-com:vml" xmlns:w="http://schemas.openxmlformats.org/wordprocessingml/2006/main" xmlns:w10="urn:schemas-microsoft-com:office:word" xmlns:wp="http://schemas.openxmlformats.org/drawingml/2006/wordprocessingDrawing" xmlns:wps="http://schemas.microsoft.com/office/word/2010/wordprocessingShape" xmlns:wpg="http://schemas.microsoft.com/office/word/2010/wordprocessingGroup" xmlns:mc="http://schemas.openxmlformats.org/markup-compatibility/2006" xmlns:wp14="http://schemas.microsoft.com/office/word/2010/wordprocessingDrawing" xmlns:w14="http://schemas.microsoft.com/office/word/2010/wordml" mc:Ignorable="w14 wp14">
   <w:p>
     <w:pPr>
-      <w:pStyle w:val="Header &amp; Footer"/>
+      <w:pStyle w:val="HeaderFooter"/>
+      <w:shd w:fill="FFFFFF" w:val="clear"/>
       <w:bidi w:val="0"/>
+      <w:jc w:val="left"/>
+      <w:rPr/>
     </w:pPr>
-    <w:r/>
+    <w:r>
+      <w:rPr/>
+    </w:r>
   </w:p>
 </w:ftr>
 </file>
 
 <file path=word/header1.xml><?xml version="1.0" encoding="utf-8"?>
-<w:hdr xmlns:r="http://schemas.openxmlformats.org/officeDocument/2006/relationships" xmlns:wp="http://schemas.openxmlformats.org/drawingml/2006/wordprocessingDrawing" xmlns:w="http://schemas.openxmlformats.org/wordprocessingml/2006/main" xmlns:w10="urn:schemas-microsoft-com:office:word" xmlns:w14="http://schemas.microsoft.com/office/word/2010/wordml" xmlns:wps="http://schemas.microsoft.com/office/word/2010/wordprocessingShape" xmlns:wpg="http://schemas.microsoft.com/office/word/2010/wordprocessingGroup" xmlns:mc="http://schemas.openxmlformats.org/markup-compatibility/2006" xmlns:v="urn:schemas-microsoft-com:vml" xmlns:o="urn:schemas-microsoft-com:office:office" mc:Ignorable="w14">
+<w:hdr xmlns:o="urn:schemas-microsoft-com:office:office" xmlns:r="http://schemas.openxmlformats.org/officeDocument/2006/relationships" xmlns:v="urn:schemas-microsoft-com:vml" xmlns:w="http://schemas.openxmlformats.org/wordprocessingml/2006/main" xmlns:w10="urn:schemas-microsoft-com:office:word" xmlns:wp="http://schemas.openxmlformats.org/drawingml/2006/wordprocessingDrawing" xmlns:wps="http://schemas.microsoft.com/office/word/2010/wordprocessingShape" xmlns:wpg="http://schemas.microsoft.com/office/word/2010/wordprocessingGroup" xmlns:mc="http://schemas.openxmlformats.org/markup-compatibility/2006" xmlns:wp14="http://schemas.microsoft.com/office/word/2010/wordprocessingDrawing" xmlns:w14="http://schemas.microsoft.com/office/word/2010/wordml" mc:Ignorable="w14 wp14">
   <w:p>
     <w:pPr>
-      <w:pStyle w:val="Header &amp; Footer"/>
+      <w:pStyle w:val="HeaderFooter"/>
+      <w:shd w:fill="FFFFFF" w:val="clear"/>
       <w:bidi w:val="0"/>
+      <w:jc w:val="left"/>
+      <w:rPr/>
     </w:pPr>
-    <w:r/>
+    <w:r>
+      <w:rPr/>
+    </w:r>
   </w:p>
 </w:hdr>
 </file>
 
 <file path=word/numbering.xml><?xml version="1.0" encoding="utf-8"?>
-<w:numbering xmlns:w="http://schemas.openxmlformats.org/wordprocessingml/2006/main" xmlns:wp="http://schemas.openxmlformats.org/drawingml/2006/wordprocessingDrawing" xmlns:w14="http://schemas.microsoft.com/office/word/2010/wordml" xmlns:r="http://schemas.openxmlformats.org/officeDocument/2006/relationships" xmlns:v="urn:schemas-microsoft-com:vml" xmlns:o="urn:schemas-microsoft-com:office:office">
-  <w:abstractNum w:abstractNumId="0">
-    <w:multiLevelType w:val="hybridMultilevel"/>
-    <w:numStyleLink w:val="Imported Style 1"/>
-  </w:abstractNum>
+<w:numbering xmlns:w="http://schemas.openxmlformats.org/wordprocessingml/2006/main" xmlns:o="urn:schemas-microsoft-com:office:office" xmlns:r="http://schemas.openxmlformats.org/officeDocument/2006/relationships" xmlns:v="urn:schemas-microsoft-com:vml">
   <w:abstractNum w:abstractNumId="1">
-    <w:multiLevelType w:val="hybridMultilevel"/>
-    <w:styleLink w:val="Imported Style 1"/>
     <w:lvl w:ilvl="0">
       <w:start w:val="1"/>
       <w:numFmt w:val="bullet"/>
-      <w:suff w:val="tab"/>
       <w:lvlText w:val="•"/>
       <w:lvlJc w:val="left"/>
       <w:pPr>
         <w:ind w:left="720" w:hanging="360"/>
       </w:pPr>
       <w:rPr>
-        <w:rFonts w:ascii="Symbol" w:cs="Symbol" w:hAnsi="Symbol" w:eastAsia="Symbol"/>
-        <w:b w:val="0"/>
-        <w:bCs w:val="0"/>
-        <w:i w:val="0"/>
-        <w:iCs w:val="0"/>
-        <w:caps w:val="0"/>
-        <w:smallCaps w:val="0"/>
-        <w:strike w:val="0"/>
-        <w:dstrike w:val="0"/>
-        <w:outline w:val="0"/>
-        <w:emboss w:val="0"/>
-        <w:imprint w:val="0"/>
+        <w:rFonts w:ascii="Symbol" w:hAnsi="Symbol" w:cs="Symbol" w:hint="default"/>
+        <w:smallCaps w:val="false"/>
+        <w:caps w:val="false"/>
+        <w:outline w:val="false"/>
+        <w:dstrike w:val="false"/>
+        <w:strike w:val="false"/>
+        <w:vertAlign w:val="baseline"/>
+        <w:position w:val="0"/>
+        <w:sz w:val="24"/>
         <w:spacing w:val="0"/>
+        <w:i w:val="false"/>
+        <w:b w:val="false"/>
+        <w:shd w:fill="0165BE" w:val="clear"/>
+        <w:iCs w:val="false"/>
+        <w:bCs w:val="false"/>
         <w:w w:val="100"/>
-        <w:kern w:val="0"/>
-        <w:position w:val="0"/>
-        <w:highlight w:val="none"/>
-        <w:vertAlign w:val="baseline"/>
+        <w:emboss w:val="false"/>
+        <w:imprint w:val="false"/>
       </w:rPr>
     </w:lvl>
     <w:lvl w:ilvl="1">
       <w:start w:val="1"/>
       <w:numFmt w:val="bullet"/>
-      <w:suff w:val="tab"/>
       <w:lvlText w:val="o"/>
       <w:lvlJc w:val="left"/>
       <w:pPr>
         <w:ind w:left="1440" w:hanging="360"/>
       </w:pPr>
       <w:rPr>
-        <w:rFonts w:ascii="Arial Unicode MS" w:cs="Arial Unicode MS" w:hAnsi="Arial Unicode MS" w:eastAsia="Arial Unicode MS"/>
-        <w:b w:val="0"/>
-        <w:bCs w:val="0"/>
-        <w:i w:val="0"/>
-        <w:iCs w:val="0"/>
-        <w:caps w:val="0"/>
-        <w:smallCaps w:val="0"/>
-        <w:strike w:val="0"/>
-        <w:dstrike w:val="0"/>
-        <w:outline w:val="0"/>
-        <w:emboss w:val="0"/>
-        <w:imprint w:val="0"/>
+        <w:rFonts w:ascii="Arial Unicode MS" w:hAnsi="Arial Unicode MS" w:cs="Arial Unicode MS" w:hint="default"/>
+        <w:smallCaps w:val="false"/>
+        <w:caps w:val="false"/>
+        <w:outline w:val="false"/>
+        <w:dstrike w:val="false"/>
+        <w:strike w:val="false"/>
+        <w:vertAlign w:val="baseline"/>
+        <w:position w:val="0"/>
+        <w:sz w:val="24"/>
         <w:spacing w:val="0"/>
+        <w:i w:val="false"/>
+        <w:b w:val="false"/>
+        <w:shd w:fill="0165BE" w:val="clear"/>
+        <w:iCs w:val="false"/>
+        <w:bCs w:val="false"/>
         <w:w w:val="100"/>
-        <w:kern w:val="0"/>
-        <w:position w:val="0"/>
-        <w:highlight w:val="none"/>
-        <w:vertAlign w:val="baseline"/>
+        <w:emboss w:val="false"/>
+        <w:imprint w:val="false"/>
       </w:rPr>
     </w:lvl>
     <w:lvl w:ilvl="2">
       <w:start w:val="1"/>
       <w:numFmt w:val="bullet"/>
-      <w:suff w:val="tab"/>
       <w:lvlText w:val="▪"/>
       <w:lvlJc w:val="left"/>
       <w:pPr>
         <w:ind w:left="2160" w:hanging="360"/>
       </w:pPr>
       <w:rPr>
-        <w:rFonts w:ascii="Arial Unicode MS" w:cs="Arial Unicode MS" w:hAnsi="Arial Unicode MS" w:eastAsia="Arial Unicode MS"/>
-        <w:b w:val="0"/>
-        <w:bCs w:val="0"/>
-        <w:i w:val="0"/>
-        <w:iCs w:val="0"/>
-        <w:caps w:val="0"/>
-        <w:smallCaps w:val="0"/>
-        <w:strike w:val="0"/>
-        <w:dstrike w:val="0"/>
-        <w:outline w:val="0"/>
-        <w:emboss w:val="0"/>
-        <w:imprint w:val="0"/>
+        <w:rFonts w:ascii="Arial Unicode MS" w:hAnsi="Arial Unicode MS" w:cs="Arial Unicode MS" w:hint="default"/>
+        <w:smallCaps w:val="false"/>
+        <w:caps w:val="false"/>
+        <w:outline w:val="false"/>
+        <w:dstrike w:val="false"/>
+        <w:strike w:val="false"/>
+        <w:vertAlign w:val="baseline"/>
+        <w:position w:val="0"/>
+        <w:sz w:val="24"/>
         <w:spacing w:val="0"/>
+        <w:i w:val="false"/>
+        <w:b w:val="false"/>
+        <w:shd w:fill="0165BE" w:val="clear"/>
+        <w:iCs w:val="false"/>
+        <w:bCs w:val="false"/>
         <w:w w:val="100"/>
-        <w:kern w:val="0"/>
-        <w:position w:val="0"/>
-        <w:highlight w:val="none"/>
-        <w:vertAlign w:val="baseline"/>
+        <w:emboss w:val="false"/>
+        <w:imprint w:val="false"/>
       </w:rPr>
     </w:lvl>
     <w:lvl w:ilvl="3">
       <w:start w:val="1"/>
       <w:numFmt w:val="bullet"/>
-      <w:suff w:val="tab"/>
       <w:lvlText w:val="•"/>
       <w:lvlJc w:val="left"/>
       <w:pPr>
         <w:ind w:left="2880" w:hanging="360"/>
       </w:pPr>
       <w:rPr>
-        <w:rFonts w:ascii="Symbol" w:cs="Symbol" w:hAnsi="Symbol" w:eastAsia="Symbol"/>
-        <w:b w:val="0"/>
-        <w:bCs w:val="0"/>
-        <w:i w:val="0"/>
-        <w:iCs w:val="0"/>
-        <w:caps w:val="0"/>
-        <w:smallCaps w:val="0"/>
-        <w:strike w:val="0"/>
-        <w:dstrike w:val="0"/>
-        <w:outline w:val="0"/>
-        <w:emboss w:val="0"/>
-        <w:imprint w:val="0"/>
+        <w:rFonts w:ascii="Symbol" w:hAnsi="Symbol" w:cs="Symbol" w:hint="default"/>
+        <w:smallCaps w:val="false"/>
+        <w:caps w:val="false"/>
+        <w:outline w:val="false"/>
+        <w:dstrike w:val="false"/>
+        <w:strike w:val="false"/>
+        <w:vertAlign w:val="baseline"/>
+        <w:position w:val="0"/>
+        <w:sz w:val="24"/>
         <w:spacing w:val="0"/>
+        <w:i w:val="false"/>
+        <w:b w:val="false"/>
+        <w:shd w:fill="0165BE" w:val="clear"/>
+        <w:iCs w:val="false"/>
+        <w:bCs w:val="false"/>
         <w:w w:val="100"/>
-        <w:kern w:val="0"/>
-        <w:position w:val="0"/>
-        <w:highlight w:val="none"/>
-        <w:vertAlign w:val="baseline"/>
+        <w:emboss w:val="false"/>
+        <w:imprint w:val="false"/>
       </w:rPr>
     </w:lvl>
     <w:lvl w:ilvl="4">
       <w:start w:val="1"/>
       <w:numFmt w:val="bullet"/>
-      <w:suff w:val="tab"/>
       <w:lvlText w:val="o"/>
       <w:lvlJc w:val="left"/>
       <w:pPr>
         <w:ind w:left="3600" w:hanging="360"/>
       </w:pPr>
       <w:rPr>
-        <w:rFonts w:ascii="Arial Unicode MS" w:cs="Arial Unicode MS" w:hAnsi="Arial Unicode MS" w:eastAsia="Arial Unicode MS"/>
-        <w:b w:val="0"/>
-        <w:bCs w:val="0"/>
-        <w:i w:val="0"/>
-        <w:iCs w:val="0"/>
-        <w:caps w:val="0"/>
-        <w:smallCaps w:val="0"/>
-        <w:strike w:val="0"/>
-        <w:dstrike w:val="0"/>
-        <w:outline w:val="0"/>
-        <w:emboss w:val="0"/>
-        <w:imprint w:val="0"/>
+        <w:rFonts w:ascii="Arial Unicode MS" w:hAnsi="Arial Unicode MS" w:cs="Arial Unicode MS" w:hint="default"/>
+        <w:smallCaps w:val="false"/>
+        <w:caps w:val="false"/>
+        <w:outline w:val="false"/>
+        <w:dstrike w:val="false"/>
+        <w:strike w:val="false"/>
+        <w:vertAlign w:val="baseline"/>
+        <w:position w:val="0"/>
+        <w:sz w:val="24"/>
         <w:spacing w:val="0"/>
+        <w:i w:val="false"/>
+        <w:b w:val="false"/>
+        <w:shd w:fill="0165BE" w:val="clear"/>
+        <w:iCs w:val="false"/>
+        <w:bCs w:val="false"/>
         <w:w w:val="100"/>
-        <w:kern w:val="0"/>
-        <w:position w:val="0"/>
-        <w:highlight w:val="none"/>
-        <w:vertAlign w:val="baseline"/>
+        <w:emboss w:val="false"/>
+        <w:imprint w:val="false"/>
       </w:rPr>
     </w:lvl>
     <w:lvl w:ilvl="5">
       <w:start w:val="1"/>
       <w:numFmt w:val="bullet"/>
-      <w:suff w:val="tab"/>
       <w:lvlText w:val="▪"/>
       <w:lvlJc w:val="left"/>
       <w:pPr>
         <w:ind w:left="4320" w:hanging="360"/>
       </w:pPr>
       <w:rPr>
-        <w:rFonts w:ascii="Arial Unicode MS" w:cs="Arial Unicode MS" w:hAnsi="Arial Unicode MS" w:eastAsia="Arial Unicode MS"/>
-        <w:b w:val="0"/>
-        <w:bCs w:val="0"/>
-        <w:i w:val="0"/>
-        <w:iCs w:val="0"/>
-        <w:caps w:val="0"/>
-        <w:smallCaps w:val="0"/>
-        <w:strike w:val="0"/>
-        <w:dstrike w:val="0"/>
-        <w:outline w:val="0"/>
-        <w:emboss w:val="0"/>
-        <w:imprint w:val="0"/>
+        <w:rFonts w:ascii="Arial Unicode MS" w:hAnsi="Arial Unicode MS" w:cs="Arial Unicode MS" w:hint="default"/>
+        <w:smallCaps w:val="false"/>
+        <w:caps w:val="false"/>
+        <w:outline w:val="false"/>
+        <w:dstrike w:val="false"/>
+        <w:strike w:val="false"/>
+        <w:vertAlign w:val="baseline"/>
+        <w:position w:val="0"/>
+        <w:sz w:val="24"/>
         <w:spacing w:val="0"/>
+        <w:i w:val="false"/>
+        <w:b w:val="false"/>
+        <w:shd w:fill="0165BE" w:val="clear"/>
+        <w:iCs w:val="false"/>
+        <w:bCs w:val="false"/>
         <w:w w:val="100"/>
-        <w:kern w:val="0"/>
-        <w:position w:val="0"/>
-        <w:highlight w:val="none"/>
-        <w:vertAlign w:val="baseline"/>
+        <w:emboss w:val="false"/>
+        <w:imprint w:val="false"/>
       </w:rPr>
     </w:lvl>
     <w:lvl w:ilvl="6">
       <w:start w:val="1"/>
       <w:numFmt w:val="bullet"/>
-      <w:suff w:val="tab"/>
       <w:lvlText w:val="•"/>
       <w:lvlJc w:val="left"/>
       <w:pPr>
         <w:ind w:left="5040" w:hanging="360"/>
       </w:pPr>
       <w:rPr>
-        <w:rFonts w:ascii="Symbol" w:cs="Symbol" w:hAnsi="Symbol" w:eastAsia="Symbol"/>
-        <w:b w:val="0"/>
-        <w:bCs w:val="0"/>
-        <w:i w:val="0"/>
-        <w:iCs w:val="0"/>
-        <w:caps w:val="0"/>
-        <w:smallCaps w:val="0"/>
-        <w:strike w:val="0"/>
-        <w:dstrike w:val="0"/>
-        <w:outline w:val="0"/>
-        <w:emboss w:val="0"/>
-        <w:imprint w:val="0"/>
+        <w:rFonts w:ascii="Symbol" w:hAnsi="Symbol" w:cs="Symbol" w:hint="default"/>
+        <w:smallCaps w:val="false"/>
+        <w:caps w:val="false"/>
+        <w:outline w:val="false"/>
+        <w:dstrike w:val="false"/>
+        <w:strike w:val="false"/>
+        <w:vertAlign w:val="baseline"/>
+        <w:position w:val="0"/>
+        <w:sz w:val="24"/>
         <w:spacing w:val="0"/>
+        <w:i w:val="false"/>
+        <w:b w:val="false"/>
+        <w:shd w:fill="0165BE" w:val="clear"/>
+        <w:iCs w:val="false"/>
+        <w:bCs w:val="false"/>
         <w:w w:val="100"/>
-        <w:kern w:val="0"/>
-        <w:position w:val="0"/>
-        <w:highlight w:val="none"/>
-        <w:vertAlign w:val="baseline"/>
+        <w:emboss w:val="false"/>
+        <w:imprint w:val="false"/>
       </w:rPr>
     </w:lvl>
     <w:lvl w:ilvl="7">
       <w:start w:val="1"/>
       <w:numFmt w:val="bullet"/>
-      <w:suff w:val="tab"/>
       <w:lvlText w:val="o"/>
       <w:lvlJc w:val="left"/>
       <w:pPr>
         <w:ind w:left="5760" w:hanging="360"/>
       </w:pPr>
       <w:rPr>
-        <w:rFonts w:ascii="Arial Unicode MS" w:cs="Arial Unicode MS" w:hAnsi="Arial Unicode MS" w:eastAsia="Arial Unicode MS"/>
-        <w:b w:val="0"/>
-        <w:bCs w:val="0"/>
-        <w:i w:val="0"/>
-        <w:iCs w:val="0"/>
-        <w:caps w:val="0"/>
-        <w:smallCaps w:val="0"/>
-        <w:strike w:val="0"/>
-        <w:dstrike w:val="0"/>
-        <w:outline w:val="0"/>
-        <w:emboss w:val="0"/>
-        <w:imprint w:val="0"/>
+        <w:rFonts w:ascii="Arial Unicode MS" w:hAnsi="Arial Unicode MS" w:cs="Arial Unicode MS" w:hint="default"/>
+        <w:smallCaps w:val="false"/>
+        <w:caps w:val="false"/>
+        <w:outline w:val="false"/>
+        <w:dstrike w:val="false"/>
+        <w:strike w:val="false"/>
+        <w:vertAlign w:val="baseline"/>
+        <w:position w:val="0"/>
+        <w:sz w:val="24"/>
         <w:spacing w:val="0"/>
+        <w:i w:val="false"/>
+        <w:b w:val="false"/>
+        <w:shd w:fill="0165BE" w:val="clear"/>
+        <w:iCs w:val="false"/>
+        <w:bCs w:val="false"/>
         <w:w w:val="100"/>
-        <w:kern w:val="0"/>
-        <w:position w:val="0"/>
-        <w:highlight w:val="none"/>
-        <w:vertAlign w:val="baseline"/>
+        <w:emboss w:val="false"/>
+        <w:imprint w:val="false"/>
       </w:rPr>
     </w:lvl>
     <w:lvl w:ilvl="8">
       <w:start w:val="1"/>
       <w:numFmt w:val="bullet"/>
-      <w:suff w:val="tab"/>
       <w:lvlText w:val="▪"/>
       <w:lvlJc w:val="left"/>
       <w:pPr>
         <w:ind w:left="6480" w:hanging="360"/>
       </w:pPr>
       <w:rPr>
-        <w:rFonts w:ascii="Arial Unicode MS" w:cs="Arial Unicode MS" w:hAnsi="Arial Unicode MS" w:eastAsia="Arial Unicode MS"/>
-        <w:b w:val="0"/>
-        <w:bCs w:val="0"/>
-        <w:i w:val="0"/>
-        <w:iCs w:val="0"/>
-        <w:caps w:val="0"/>
-        <w:smallCaps w:val="0"/>
-        <w:strike w:val="0"/>
-        <w:dstrike w:val="0"/>
-        <w:outline w:val="0"/>
-        <w:emboss w:val="0"/>
-        <w:imprint w:val="0"/>
+        <w:rFonts w:ascii="Arial Unicode MS" w:hAnsi="Arial Unicode MS" w:cs="Arial Unicode MS" w:hint="default"/>
+        <w:smallCaps w:val="false"/>
+        <w:caps w:val="false"/>
+        <w:outline w:val="false"/>
+        <w:dstrike w:val="false"/>
+        <w:strike w:val="false"/>
+        <w:vertAlign w:val="baseline"/>
+        <w:position w:val="0"/>
+        <w:sz w:val="24"/>
         <w:spacing w:val="0"/>
+        <w:i w:val="false"/>
+        <w:b w:val="false"/>
+        <w:shd w:fill="0165BE" w:val="clear"/>
+        <w:iCs w:val="false"/>
+        <w:bCs w:val="false"/>
         <w:w w:val="100"/>
-        <w:kern w:val="0"/>
-        <w:position w:val="0"/>
-        <w:highlight w:val="none"/>
-        <w:vertAlign w:val="baseline"/>
+        <w:emboss w:val="false"/>
+        <w:imprint w:val="false"/>
       </w:rPr>
     </w:lvl>
   </w:abstractNum>
   <w:abstractNum w:abstractNumId="2">
-    <w:multiLevelType w:val="hybridMultilevel"/>
-    <w:numStyleLink w:val="Imported Style 2"/>
-  </w:abstractNum>
-  <w:abstractNum w:abstractNumId="3">
-    <w:multiLevelType w:val="hybridMultilevel"/>
-    <w:styleLink w:val="Imported Style 2"/>
     <w:lvl w:ilvl="0">
       <w:start w:val="1"/>
       <w:numFmt w:val="bullet"/>
-      <w:suff w:val="tab"/>
       <w:lvlText w:val="•"/>
       <w:lvlJc w:val="left"/>
       <w:pPr>
         <w:ind w:left="720" w:hanging="360"/>
       </w:pPr>
       <w:rPr>
-        <w:rFonts w:ascii="Symbol" w:cs="Symbol" w:hAnsi="Symbol" w:eastAsia="Symbol"/>
-        <w:b w:val="0"/>
-        <w:bCs w:val="0"/>
-        <w:i w:val="0"/>
-        <w:iCs w:val="0"/>
-        <w:caps w:val="0"/>
-        <w:smallCaps w:val="0"/>
-        <w:strike w:val="0"/>
-        <w:dstrike w:val="0"/>
-        <w:outline w:val="0"/>
-        <w:emboss w:val="0"/>
-        <w:imprint w:val="0"/>
+        <w:rFonts w:ascii="Symbol" w:hAnsi="Symbol" w:cs="Symbol" w:hint="default"/>
+        <w:smallCaps w:val="false"/>
+        <w:caps w:val="false"/>
+        <w:outline w:val="false"/>
+        <w:dstrike w:val="false"/>
+        <w:strike w:val="false"/>
+        <w:vertAlign w:val="baseline"/>
+        <w:position w:val="0"/>
+        <w:sz w:val="24"/>
         <w:spacing w:val="0"/>
+        <w:i w:val="false"/>
+        <w:b w:val="false"/>
+        <w:shd w:fill="0165BE" w:val="clear"/>
+        <w:iCs w:val="false"/>
+        <w:bCs w:val="false"/>
         <w:w w:val="100"/>
-        <w:kern w:val="0"/>
-        <w:position w:val="0"/>
-        <w:highlight w:val="none"/>
-        <w:vertAlign w:val="baseline"/>
+        <w:emboss w:val="false"/>
+        <w:imprint w:val="false"/>
       </w:rPr>
     </w:lvl>
     <w:lvl w:ilvl="1">
       <w:start w:val="1"/>
       <w:numFmt w:val="bullet"/>
-      <w:suff w:val="tab"/>
       <w:lvlText w:val="o"/>
       <w:lvlJc w:val="left"/>
       <w:pPr>
         <w:ind w:left="1440" w:hanging="360"/>
       </w:pPr>
       <w:rPr>
-        <w:rFonts w:ascii="Arial Unicode MS" w:cs="Arial Unicode MS" w:hAnsi="Arial Unicode MS" w:eastAsia="Arial Unicode MS"/>
-        <w:b w:val="0"/>
-        <w:bCs w:val="0"/>
-        <w:i w:val="0"/>
-        <w:iCs w:val="0"/>
-        <w:caps w:val="0"/>
-        <w:smallCaps w:val="0"/>
-        <w:strike w:val="0"/>
-        <w:dstrike w:val="0"/>
-        <w:outline w:val="0"/>
-        <w:emboss w:val="0"/>
-        <w:imprint w:val="0"/>
+        <w:rFonts w:ascii="Arial Unicode MS" w:hAnsi="Arial Unicode MS" w:cs="Arial Unicode MS" w:hint="default"/>
+        <w:smallCaps w:val="false"/>
+        <w:caps w:val="false"/>
+        <w:outline w:val="false"/>
+        <w:dstrike w:val="false"/>
+        <w:strike w:val="false"/>
+        <w:vertAlign w:val="baseline"/>
+        <w:position w:val="0"/>
+        <w:sz w:val="24"/>
         <w:spacing w:val="0"/>
+        <w:i w:val="false"/>
+        <w:b w:val="false"/>
+        <w:shd w:fill="0165BE" w:val="clear"/>
+        <w:iCs w:val="false"/>
+        <w:bCs w:val="false"/>
         <w:w w:val="100"/>
-        <w:kern w:val="0"/>
-        <w:position w:val="0"/>
-        <w:highlight w:val="none"/>
-        <w:vertAlign w:val="baseline"/>
+        <w:emboss w:val="false"/>
+        <w:imprint w:val="false"/>
       </w:rPr>
     </w:lvl>
     <w:lvl w:ilvl="2">
       <w:start w:val="1"/>
       <w:numFmt w:val="bullet"/>
-      <w:suff w:val="tab"/>
       <w:lvlText w:val="▪"/>
       <w:lvlJc w:val="left"/>
       <w:pPr>
         <w:ind w:left="2160" w:hanging="360"/>
       </w:pPr>
       <w:rPr>
-        <w:rFonts w:ascii="Arial Unicode MS" w:cs="Arial Unicode MS" w:hAnsi="Arial Unicode MS" w:eastAsia="Arial Unicode MS"/>
-        <w:b w:val="0"/>
-        <w:bCs w:val="0"/>
-        <w:i w:val="0"/>
-        <w:iCs w:val="0"/>
-        <w:caps w:val="0"/>
-        <w:smallCaps w:val="0"/>
-        <w:strike w:val="0"/>
-        <w:dstrike w:val="0"/>
-        <w:outline w:val="0"/>
-        <w:emboss w:val="0"/>
-        <w:imprint w:val="0"/>
+        <w:rFonts w:ascii="Arial Unicode MS" w:hAnsi="Arial Unicode MS" w:cs="Arial Unicode MS" w:hint="default"/>
+        <w:smallCaps w:val="false"/>
+        <w:caps w:val="false"/>
+        <w:outline w:val="false"/>
+        <w:dstrike w:val="false"/>
+        <w:strike w:val="false"/>
+        <w:vertAlign w:val="baseline"/>
+        <w:position w:val="0"/>
+        <w:sz w:val="24"/>
         <w:spacing w:val="0"/>
+        <w:i w:val="false"/>
+        <w:b w:val="false"/>
+        <w:shd w:fill="0165BE" w:val="clear"/>
+        <w:iCs w:val="false"/>
+        <w:bCs w:val="false"/>
         <w:w w:val="100"/>
-        <w:kern w:val="0"/>
-        <w:position w:val="0"/>
-        <w:highlight w:val="none"/>
-        <w:vertAlign w:val="baseline"/>
+        <w:emboss w:val="false"/>
+        <w:imprint w:val="false"/>
       </w:rPr>
     </w:lvl>
     <w:lvl w:ilvl="3">
       <w:start w:val="1"/>
       <w:numFmt w:val="bullet"/>
-      <w:suff w:val="tab"/>
       <w:lvlText w:val="•"/>
       <w:lvlJc w:val="left"/>
       <w:pPr>
         <w:ind w:left="2880" w:hanging="360"/>
       </w:pPr>
       <w:rPr>
-        <w:rFonts w:ascii="Symbol" w:cs="Symbol" w:hAnsi="Symbol" w:eastAsia="Symbol"/>
-        <w:b w:val="0"/>
-        <w:bCs w:val="0"/>
-        <w:i w:val="0"/>
-        <w:iCs w:val="0"/>
-        <w:caps w:val="0"/>
-        <w:smallCaps w:val="0"/>
-        <w:strike w:val="0"/>
-        <w:dstrike w:val="0"/>
-        <w:outline w:val="0"/>
-        <w:emboss w:val="0"/>
-        <w:imprint w:val="0"/>
+        <w:rFonts w:ascii="Symbol" w:hAnsi="Symbol" w:cs="Symbol" w:hint="default"/>
+        <w:smallCaps w:val="false"/>
+        <w:caps w:val="false"/>
+        <w:outline w:val="false"/>
+        <w:dstrike w:val="false"/>
+        <w:strike w:val="false"/>
+        <w:vertAlign w:val="baseline"/>
+        <w:position w:val="0"/>
+        <w:sz w:val="24"/>
         <w:spacing w:val="0"/>
+        <w:i w:val="false"/>
+        <w:b w:val="false"/>
+        <w:shd w:fill="0165BE" w:val="clear"/>
+        <w:iCs w:val="false"/>
+        <w:bCs w:val="false"/>
         <w:w w:val="100"/>
-        <w:kern w:val="0"/>
-        <w:position w:val="0"/>
-        <w:highlight w:val="none"/>
-        <w:vertAlign w:val="baseline"/>
+        <w:emboss w:val="false"/>
+        <w:imprint w:val="false"/>
       </w:rPr>
     </w:lvl>
     <w:lvl w:ilvl="4">
       <w:start w:val="1"/>
       <w:numFmt w:val="bullet"/>
-      <w:suff w:val="tab"/>
       <w:lvlText w:val="o"/>
       <w:lvlJc w:val="left"/>
       <w:pPr>
         <w:ind w:left="3600" w:hanging="360"/>
       </w:pPr>
       <w:rPr>
-        <w:rFonts w:ascii="Arial Unicode MS" w:cs="Arial Unicode MS" w:hAnsi="Arial Unicode MS" w:eastAsia="Arial Unicode MS"/>
-        <w:b w:val="0"/>
-        <w:bCs w:val="0"/>
-        <w:i w:val="0"/>
-        <w:iCs w:val="0"/>
-        <w:caps w:val="0"/>
-        <w:smallCaps w:val="0"/>
-        <w:strike w:val="0"/>
-        <w:dstrike w:val="0"/>
-        <w:outline w:val="0"/>
-        <w:emboss w:val="0"/>
-        <w:imprint w:val="0"/>
+        <w:rFonts w:ascii="Arial Unicode MS" w:hAnsi="Arial Unicode MS" w:cs="Arial Unicode MS" w:hint="default"/>
+        <w:smallCaps w:val="false"/>
+        <w:caps w:val="false"/>
+        <w:outline w:val="false"/>
+        <w:dstrike w:val="false"/>
+        <w:strike w:val="false"/>
+        <w:vertAlign w:val="baseline"/>
+        <w:position w:val="0"/>
+        <w:sz w:val="24"/>
         <w:spacing w:val="0"/>
+        <w:i w:val="false"/>
+        <w:b w:val="false"/>
+        <w:shd w:fill="0165BE" w:val="clear"/>
+        <w:iCs w:val="false"/>
+        <w:bCs w:val="false"/>
         <w:w w:val="100"/>
-        <w:kern w:val="0"/>
-        <w:position w:val="0"/>
-        <w:highlight w:val="none"/>
-        <w:vertAlign w:val="baseline"/>
+        <w:emboss w:val="false"/>
+        <w:imprint w:val="false"/>
       </w:rPr>
     </w:lvl>
     <w:lvl w:ilvl="5">
       <w:start w:val="1"/>
       <w:numFmt w:val="bullet"/>
-      <w:suff w:val="tab"/>
       <w:lvlText w:val="▪"/>
       <w:lvlJc w:val="left"/>
       <w:pPr>
         <w:ind w:left="4320" w:hanging="360"/>
       </w:pPr>
       <w:rPr>
-        <w:rFonts w:ascii="Arial Unicode MS" w:cs="Arial Unicode MS" w:hAnsi="Arial Unicode MS" w:eastAsia="Arial Unicode MS"/>
-        <w:b w:val="0"/>
-        <w:bCs w:val="0"/>
-        <w:i w:val="0"/>
-        <w:iCs w:val="0"/>
-        <w:caps w:val="0"/>
-        <w:smallCaps w:val="0"/>
-        <w:strike w:val="0"/>
-        <w:dstrike w:val="0"/>
-        <w:outline w:val="0"/>
-        <w:emboss w:val="0"/>
-        <w:imprint w:val="0"/>
+        <w:rFonts w:ascii="Arial Unicode MS" w:hAnsi="Arial Unicode MS" w:cs="Arial Unicode MS" w:hint="default"/>
+        <w:smallCaps w:val="false"/>
+        <w:caps w:val="false"/>
+        <w:outline w:val="false"/>
+        <w:dstrike w:val="false"/>
+        <w:strike w:val="false"/>
+        <w:vertAlign w:val="baseline"/>
+        <w:position w:val="0"/>
+        <w:sz w:val="24"/>
         <w:spacing w:val="0"/>
+        <w:i w:val="false"/>
+        <w:b w:val="false"/>
+        <w:shd w:fill="0165BE" w:val="clear"/>
+        <w:iCs w:val="false"/>
+        <w:bCs w:val="false"/>
         <w:w w:val="100"/>
-        <w:kern w:val="0"/>
-        <w:position w:val="0"/>
-        <w:highlight w:val="none"/>
-        <w:vertAlign w:val="baseline"/>
+        <w:emboss w:val="false"/>
+        <w:imprint w:val="false"/>
       </w:rPr>
     </w:lvl>
     <w:lvl w:ilvl="6">
       <w:start w:val="1"/>
       <w:numFmt w:val="bullet"/>
-      <w:suff w:val="tab"/>
       <w:lvlText w:val="•"/>
       <w:lvlJc w:val="left"/>
       <w:pPr>
         <w:ind w:left="5040" w:hanging="360"/>
       </w:pPr>
       <w:rPr>
-        <w:rFonts w:ascii="Symbol" w:cs="Symbol" w:hAnsi="Symbol" w:eastAsia="Symbol"/>
-        <w:b w:val="0"/>
-        <w:bCs w:val="0"/>
-        <w:i w:val="0"/>
-        <w:iCs w:val="0"/>
-        <w:caps w:val="0"/>
-        <w:smallCaps w:val="0"/>
-        <w:strike w:val="0"/>
-        <w:dstrike w:val="0"/>
-        <w:outline w:val="0"/>
-        <w:emboss w:val="0"/>
-        <w:imprint w:val="0"/>
+        <w:rFonts w:ascii="Symbol" w:hAnsi="Symbol" w:cs="Symbol" w:hint="default"/>
+        <w:smallCaps w:val="false"/>
+        <w:caps w:val="false"/>
+        <w:outline w:val="false"/>
+        <w:dstrike w:val="false"/>
+        <w:strike w:val="false"/>
+        <w:vertAlign w:val="baseline"/>
+        <w:position w:val="0"/>
+        <w:sz w:val="24"/>
         <w:spacing w:val="0"/>
+        <w:i w:val="false"/>
+        <w:b w:val="false"/>
+        <w:shd w:fill="0165BE" w:val="clear"/>
+        <w:iCs w:val="false"/>
+        <w:bCs w:val="false"/>
         <w:w w:val="100"/>
-        <w:kern w:val="0"/>
-        <w:position w:val="0"/>
-        <w:highlight w:val="none"/>
-        <w:vertAlign w:val="baseline"/>
+        <w:emboss w:val="false"/>
+        <w:imprint w:val="false"/>
       </w:rPr>
     </w:lvl>
     <w:lvl w:ilvl="7">
       <w:start w:val="1"/>
       <w:numFmt w:val="bullet"/>
-      <w:suff w:val="tab"/>
       <w:lvlText w:val="o"/>
       <w:lvlJc w:val="left"/>
       <w:pPr>
         <w:ind w:left="5760" w:hanging="360"/>
       </w:pPr>
       <w:rPr>
-        <w:rFonts w:ascii="Arial Unicode MS" w:cs="Arial Unicode MS" w:hAnsi="Arial Unicode MS" w:eastAsia="Arial Unicode MS"/>
-        <w:b w:val="0"/>
-        <w:bCs w:val="0"/>
-        <w:i w:val="0"/>
-        <w:iCs w:val="0"/>
-        <w:caps w:val="0"/>
-        <w:smallCaps w:val="0"/>
-        <w:strike w:val="0"/>
-        <w:dstrike w:val="0"/>
-        <w:outline w:val="0"/>
-        <w:emboss w:val="0"/>
-        <w:imprint w:val="0"/>
+        <w:rFonts w:ascii="Arial Unicode MS" w:hAnsi="Arial Unicode MS" w:cs="Arial Unicode MS" w:hint="default"/>
+        <w:smallCaps w:val="false"/>
+        <w:caps w:val="false"/>
+        <w:outline w:val="false"/>
+        <w:dstrike w:val="false"/>
+        <w:strike w:val="false"/>
+        <w:vertAlign w:val="baseline"/>
+        <w:position w:val="0"/>
+        <w:sz w:val="24"/>
         <w:spacing w:val="0"/>
+        <w:i w:val="false"/>
+        <w:b w:val="false"/>
+        <w:shd w:fill="0165BE" w:val="clear"/>
+        <w:iCs w:val="false"/>
+        <w:bCs w:val="false"/>
         <w:w w:val="100"/>
-        <w:kern w:val="0"/>
-        <w:position w:val="0"/>
-        <w:highlight w:val="none"/>
-        <w:vertAlign w:val="baseline"/>
+        <w:emboss w:val="false"/>
+        <w:imprint w:val="false"/>
       </w:rPr>
     </w:lvl>
     <w:lvl w:ilvl="8">
       <w:start w:val="1"/>
       <w:numFmt w:val="bullet"/>
-      <w:suff w:val="tab"/>
       <w:lvlText w:val="▪"/>
       <w:lvlJc w:val="left"/>
       <w:pPr>
         <w:ind w:left="6480" w:hanging="360"/>
       </w:pPr>
       <w:rPr>
-        <w:rFonts w:ascii="Arial Unicode MS" w:cs="Arial Unicode MS" w:hAnsi="Arial Unicode MS" w:eastAsia="Arial Unicode MS"/>
-        <w:b w:val="0"/>
-        <w:bCs w:val="0"/>
-        <w:i w:val="0"/>
-        <w:iCs w:val="0"/>
-        <w:caps w:val="0"/>
-        <w:smallCaps w:val="0"/>
-        <w:strike w:val="0"/>
-        <w:dstrike w:val="0"/>
-        <w:outline w:val="0"/>
-        <w:emboss w:val="0"/>
-        <w:imprint w:val="0"/>
+        <w:rFonts w:ascii="Arial Unicode MS" w:hAnsi="Arial Unicode MS" w:cs="Arial Unicode MS" w:hint="default"/>
+        <w:smallCaps w:val="false"/>
+        <w:caps w:val="false"/>
+        <w:outline w:val="false"/>
+        <w:dstrike w:val="false"/>
+        <w:strike w:val="false"/>
+        <w:vertAlign w:val="baseline"/>
+        <w:position w:val="0"/>
+        <w:sz w:val="24"/>
         <w:spacing w:val="0"/>
+        <w:i w:val="false"/>
+        <w:b w:val="false"/>
+        <w:shd w:fill="0165BE" w:val="clear"/>
+        <w:iCs w:val="false"/>
+        <w:bCs w:val="false"/>
         <w:w w:val="100"/>
-        <w:kern w:val="0"/>
-        <w:position w:val="0"/>
-        <w:highlight w:val="none"/>
-        <w:vertAlign w:val="baseline"/>
+        <w:emboss w:val="false"/>
+        <w:imprint w:val="false"/>
       </w:rPr>
+    </w:lvl>
+  </w:abstractNum>
+  <w:abstractNum w:abstractNumId="3">
+    <w:lvl w:ilvl="0">
+      <w:start w:val="1"/>
+      <w:numFmt w:val="decimal"/>
+      <w:suff w:val="nothing"/>
+      <w:lvlText w:val=""/>
+      <w:lvlJc w:val="left"/>
+      <w:pPr>
+        <w:tabs>
+          <w:tab w:val="num" w:pos="432"/>
+        </w:tabs>
+        <w:ind w:left="432" w:hanging="432"/>
+      </w:pPr>
+    </w:lvl>
+    <w:lvl w:ilvl="1">
+      <w:start w:val="1"/>
+      <w:numFmt w:val="decimal"/>
+      <w:suff w:val="nothing"/>
+      <w:lvlText w:val=""/>
+      <w:lvlJc w:val="left"/>
+      <w:pPr>
+        <w:tabs>
+          <w:tab w:val="num" w:pos="576"/>
+        </w:tabs>
+        <w:ind w:left="576" w:hanging="576"/>
+      </w:pPr>
+    </w:lvl>
+    <w:lvl w:ilvl="2">
+      <w:start w:val="1"/>
+      <w:numFmt w:val="decimal"/>
+      <w:suff w:val="nothing"/>
+      <w:lvlText w:val=""/>
+      <w:lvlJc w:val="left"/>
+      <w:pPr>
+        <w:tabs>
+          <w:tab w:val="num" w:pos="720"/>
+        </w:tabs>
+        <w:ind w:left="720" w:hanging="720"/>
+      </w:pPr>
+    </w:lvl>
+    <w:lvl w:ilvl="3">
+      <w:start w:val="1"/>
+      <w:numFmt w:val="decimal"/>
+      <w:suff w:val="nothing"/>
+      <w:lvlText w:val=""/>
+      <w:lvlJc w:val="left"/>
+      <w:pPr>
+        <w:tabs>
+          <w:tab w:val="num" w:pos="864"/>
+        </w:tabs>
+        <w:ind w:left="864" w:hanging="864"/>
+      </w:pPr>
+    </w:lvl>
+    <w:lvl w:ilvl="4">
+      <w:start w:val="1"/>
+      <w:numFmt w:val="decimal"/>
+      <w:suff w:val="nothing"/>
+      <w:lvlText w:val=""/>
+      <w:lvlJc w:val="left"/>
+      <w:pPr>
+        <w:tabs>
+          <w:tab w:val="num" w:pos="1008"/>
+        </w:tabs>
+        <w:ind w:left="1008" w:hanging="1008"/>
+      </w:pPr>
+    </w:lvl>
+    <w:lvl w:ilvl="5">
+      <w:start w:val="1"/>
+      <w:numFmt w:val="decimal"/>
+      <w:suff w:val="nothing"/>
+      <w:lvlText w:val=""/>
+      <w:lvlJc w:val="left"/>
+      <w:pPr>
+        <w:tabs>
+          <w:tab w:val="num" w:pos="1152"/>
+        </w:tabs>
+        <w:ind w:left="1152" w:hanging="1152"/>
+      </w:pPr>
+    </w:lvl>
+    <w:lvl w:ilvl="6">
+      <w:start w:val="1"/>
+      <w:numFmt w:val="decimal"/>
+      <w:suff w:val="nothing"/>
+      <w:lvlText w:val=""/>
+      <w:lvlJc w:val="left"/>
+      <w:pPr>
+        <w:tabs>
+          <w:tab w:val="num" w:pos="1296"/>
+        </w:tabs>
+        <w:ind w:left="1296" w:hanging="1296"/>
+      </w:pPr>
+    </w:lvl>
+    <w:lvl w:ilvl="7">
+      <w:start w:val="1"/>
+      <w:numFmt w:val="decimal"/>
+      <w:suff w:val="nothing"/>
+      <w:lvlText w:val=""/>
+      <w:lvlJc w:val="left"/>
+      <w:pPr>
+        <w:tabs>
+          <w:tab w:val="num" w:pos="1440"/>
+        </w:tabs>
+        <w:ind w:left="1440" w:hanging="1440"/>
+      </w:pPr>
+    </w:lvl>
+    <w:lvl w:ilvl="8">
+      <w:start w:val="1"/>
+      <w:numFmt w:val="decimal"/>
+      <w:suff w:val="nothing"/>
+      <w:lvlText w:val=""/>
+      <w:lvlJc w:val="left"/>
+      <w:pPr>
+        <w:tabs>
+          <w:tab w:val="num" w:pos="1584"/>
+        </w:tabs>
+        <w:ind w:left="1584" w:hanging="1584"/>
+      </w:pPr>
     </w:lvl>
   </w:abstractNum>
   <w:num w:numId="1">
     <w:abstractNumId w:val="1"/>
   </w:num>
   <w:num w:numId="2">
-    <w:abstractNumId w:val="0"/>
+    <w:abstractNumId w:val="2"/>
   </w:num>
   <w:num w:numId="3">
     <w:abstractNumId w:val="3"/>
-  </w:num>
-  <w:num w:numId="4">
-    <w:abstractNumId w:val="2"/>
   </w:num>
 </w:numbering>
 </file>
 
 <file path=word/styles.xml><?xml version="1.0" encoding="utf-8"?>
-<w:styles xmlns:w="http://schemas.openxmlformats.org/wordprocessingml/2006/main" xmlns:mc="http://schemas.openxmlformats.org/markup-compatibility/2006" xmlns:w14="http://schemas.microsoft.com/office/word/2010/wordml" mc:Ignorable="w14">
+<w:styles xmlns:w="http://schemas.openxmlformats.org/wordprocessingml/2006/main" xmlns:w14="http://schemas.microsoft.com/office/word/2010/wordml" xmlns:mc="http://schemas.openxmlformats.org/markup-compatibility/2006" mc:Ignorable="w14">
   <w:docDefaults>
     <w:rPrDefault>
       <w:rPr>
-        <w:rFonts w:ascii="Times New Roman" w:cs="Times New Roman" w:hAnsi="Times New Roman" w:eastAsia="Arial Unicode MS"/>
-        <w:b w:val="0"/>
-        <w:bCs w:val="0"/>
-        <w:i w:val="0"/>
-        <w:iCs w:val="0"/>
-        <w:caps w:val="0"/>
-        <w:smallCaps w:val="0"/>
-        <w:strike w:val="0"/>
-        <w:dstrike w:val="0"/>
-        <w:outline w:val="0"/>
-        <w:emboss w:val="0"/>
-        <w:imprint w:val="0"/>
-        <w:vanish w:val="0"/>
-        <w:color w:val="auto"/>
-        <w:spacing w:val="0"/>
-        <w:w w:val="100"/>
-        <w:kern w:val="0"/>
-        <w:position w:val="0"/>
-        <w:sz w:val="20"/>
-        <w:szCs w:val="20"/>
-        <w:u w:val="none" w:color="auto"/>
-        <w:bdr w:val="nil"/>
-        <w:vertAlign w:val="baseline"/>
-        <w:lang/>
+        <w:rFonts w:ascii="Times New Roman" w:hAnsi="Times New Roman" w:eastAsia="Arial Unicode MS" w:cs="Times New Roman"/>
+        <w:color w:val="00000A"/>
+        <w:lang w:val="en-US" w:eastAsia="zh-CN" w:bidi="hi-IN"/>
       </w:rPr>
     </w:rPrDefault>
     <w:pPrDefault>
       <w:pPr>
-        <w:keepNext w:val="0"/>
-        <w:keepLines w:val="0"/>
-        <w:pageBreakBefore w:val="0"/>
-        <w:framePr w:anchorLock="0" w:w="0" w:h="0" w:vSpace="0" w:hSpace="0" w:xAlign="left" w:y="0" w:hRule="exact" w:vAnchor="margin"/>
-        <w:widowControl w:val="1"/>
-        <w:numPr>
-          <w:ilvl w:val="0"/>
-          <w:numId w:val="0"/>
-        </w:numPr>
-        <w:suppressLineNumbers w:val="0"/>
-        <w:pBdr>
-          <w:top w:val="nil"/>
-          <w:left w:val="nil"/>
-          <w:bottom w:val="nil"/>
-          <w:right w:val="nil"/>
-          <w:between w:val="nil"/>
-          <w:bar w:val="nil"/>
-        </w:pBdr>
+        <w:widowControl/>
         <w:shd w:val="clear" w:color="auto" w:fill="auto"/>
-        <w:suppressAutoHyphens w:val="0"/>
-        <w:spacing w:before="0" w:beforeAutospacing="0" w:after="0" w:afterAutospacing="0" w:line="240" w:lineRule="auto"/>
-        <w:ind w:left="0" w:right="0" w:firstLine="0"/>
-        <w:jc w:val="left"/>
-        <w:outlineLvl w:val="9"/>
+        <w:suppressAutoHyphens w:val="false"/>
       </w:pPr>
     </w:pPrDefault>
   </w:docDefaults>
-  <w:style w:type="paragraph" w:default="1" w:styleId="Normal">
+  <w:style w:type="paragraph" w:styleId="Normal" w:default="1">
     <w:name w:val="Normal"/>
-    <w:next w:val="Normal"/>
-    <w:pPr/>
+    <w:qFormat/>
+    <w:pPr>
+      <w:keepNext/>
+      <w:keepLines w:val="false"/>
+      <w:pageBreakBefore w:val="false"/>
+      <w:widowControl/>
+      <w:pBdr/>
+      <w:shd w:val="clear" w:color="auto" w:fill="auto"/>
+      <w:suppressAutoHyphens w:val="false"/>
+      <w:bidi w:val="0"/>
+      <w:spacing w:lineRule="auto" w:line="240" w:beforeAutospacing="0" w:before="0" w:afterAutospacing="0" w:after="0"/>
+      <w:ind w:left="0" w:right="0" w:hanging="0"/>
+      <w:jc w:val="left"/>
+    </w:pPr>
     <w:rPr>
+      <w:rFonts w:ascii="Times New Roman" w:hAnsi="Times New Roman" w:eastAsia="Arial Unicode MS" w:cs="Times New Roman"/>
+      <w:b w:val="false"/>
+      <w:bCs w:val="false"/>
+      <w:i w:val="false"/>
+      <w:iCs w:val="false"/>
+      <w:caps w:val="false"/>
+      <w:smallCaps w:val="false"/>
+      <w:strike w:val="false"/>
+      <w:dstrike w:val="false"/>
+      <w:outline w:val="false"/>
+      <w:emboss w:val="false"/>
+      <w:imprint w:val="false"/>
+      <w:vanish w:val="false"/>
+      <w:color w:val="00000A"/>
+      <w:spacing w:val="0"/>
+      <w:w w:val="100"/>
+      <w:position w:val="0"/>
+      <w:sz w:val="24"/>
       <w:sz w:val="24"/>
       <w:szCs w:val="24"/>
+      <w:u w:val="none" w:color="00000A"/>
+      <w:vertAlign w:val="baseline"/>
       <w:lang w:val="en-US" w:eastAsia="en-US" w:bidi="ar-SA"/>
     </w:rPr>
   </w:style>
-  <w:style w:type="character" w:default="1" w:styleId="Default Paragraph Font">
+  <w:style w:type="character" w:styleId="DefaultParagraphFont" w:default="1">
     <w:name w:val="Default Paragraph Font"/>
-    <w:next w:val="Default Paragraph Font"/>
+    <w:qFormat/>
+    <w:rPr/>
   </w:style>
-  <w:style w:type="character" w:styleId="Hyperlink">
-    <w:name w:val="Hyperlink"/>
+  <w:style w:type="character" w:styleId="InternetLink">
+    <w:name w:val="Internet Link"/>
     <w:rPr>
-      <w:u w:val="single"/>
+      <w:u w:val="single" w:color="00000A"/>
     </w:rPr>
   </w:style>
-  <w:style w:type="table" w:default="1" w:styleId="Table Normal">
-    <w:name w:val="Table Normal"/>
-    <w:next w:val="Table Normal"/>
+  <w:style w:type="character" w:styleId="ListLabel1">
+    <w:name w:val="ListLabel 1"/>
+    <w:qFormat/>
+    <w:rPr>
+      <w:rFonts w:eastAsia="Symbol" w:cs="Symbol"/>
+      <w:b w:val="false"/>
+      <w:bCs w:val="false"/>
+      <w:i w:val="false"/>
+      <w:iCs w:val="false"/>
+      <w:caps w:val="false"/>
+      <w:smallCaps w:val="false"/>
+      <w:strike w:val="false"/>
+      <w:dstrike w:val="false"/>
+      <w:outline w:val="false"/>
+      <w:emboss w:val="false"/>
+      <w:imprint w:val="false"/>
+      <w:spacing w:val="0"/>
+      <w:w w:val="100"/>
+      <w:position w:val="0"/>
+      <w:sz w:val="24"/>
+      <w:shd w:fill="0165BE" w:val="clear"/>
+      <w:vertAlign w:val="baseline"/>
+    </w:rPr>
+  </w:style>
+  <w:style w:type="character" w:styleId="ListLabel2">
+    <w:name w:val="ListLabel 2"/>
+    <w:qFormat/>
+    <w:rPr>
+      <w:rFonts w:eastAsia="Arial Unicode MS" w:cs="Arial Unicode MS"/>
+      <w:b w:val="false"/>
+      <w:bCs w:val="false"/>
+      <w:i w:val="false"/>
+      <w:iCs w:val="false"/>
+      <w:caps w:val="false"/>
+      <w:smallCaps w:val="false"/>
+      <w:strike w:val="false"/>
+      <w:dstrike w:val="false"/>
+      <w:outline w:val="false"/>
+      <w:emboss w:val="false"/>
+      <w:imprint w:val="false"/>
+      <w:spacing w:val="0"/>
+      <w:w w:val="100"/>
+      <w:position w:val="0"/>
+      <w:sz w:val="24"/>
+      <w:shd w:fill="0165BE" w:val="clear"/>
+      <w:vertAlign w:val="baseline"/>
+    </w:rPr>
+  </w:style>
+  <w:style w:type="paragraph" w:styleId="Heading">
+    <w:name w:val="Heading"/>
+    <w:basedOn w:val="Normal"/>
+    <w:next w:val="TextBody"/>
+    <w:qFormat/>
+    <w:pPr>
+      <w:keepNext/>
+      <w:spacing w:before="240" w:after="120"/>
+    </w:pPr>
+    <w:rPr>
+      <w:rFonts w:ascii="Liberation Sans" w:hAnsi="Liberation Sans" w:eastAsia="Droid Sans Fallback" w:cs="FreeSans"/>
+      <w:sz w:val="28"/>
+      <w:szCs w:val="28"/>
+    </w:rPr>
+  </w:style>
+  <w:style w:type="paragraph" w:styleId="TextBody">
+    <w:name w:val="Text Body"/>
+    <w:basedOn w:val="Normal"/>
+    <w:pPr>
+      <w:spacing w:lineRule="auto" w:line="288" w:before="0" w:after="140"/>
+    </w:pPr>
+    <w:rPr/>
+  </w:style>
+  <w:style w:type="paragraph" w:styleId="List">
+    <w:name w:val="List"/>
+    <w:basedOn w:val="TextBody"/>
     <w:pPr/>
-    <w:tblPr>
-      <w:tblInd w:w="0" w:type="dxa"/>
-    </w:tblPr>
-    <w:trPr/>
-    <w:tcPr/>
-    <w:tblStylePr w:type="firstRow"/>
-    <w:tblStylePr w:type="lastRow"/>
-    <w:tblStylePr w:type="firstCol"/>
-    <w:tblStylePr w:type="lastCol"/>
-    <w:tblStylePr w:type="band1Vert"/>
-    <w:tblStylePr w:type="band2Vert"/>
-    <w:tblStylePr w:type="band1Horz"/>
-    <w:tblStylePr w:type="band2Horz"/>
-    <w:tblStylePr w:type="neCell"/>
-    <w:tblStylePr w:type="nwCell"/>
-    <w:tblStylePr w:type="seCell"/>
-    <w:tblStylePr w:type="swCell"/>
+    <w:rPr>
+      <w:rFonts w:cs="FreeSans"/>
+    </w:rPr>
   </w:style>
-  <w:style w:type="numbering" w:default="1" w:styleId="No List">
-    <w:name w:val="No List"/>
-    <w:next w:val="No List"/>
-    <w:pPr/>
+  <w:style w:type="paragraph" w:styleId="Caption">
+    <w:name w:val="Caption"/>
+    <w:basedOn w:val="Normal"/>
+    <w:qFormat/>
+    <w:pPr>
+      <w:suppressLineNumbers/>
+      <w:spacing w:before="120" w:after="120"/>
+    </w:pPr>
+    <w:rPr>
+      <w:rFonts w:cs="FreeSans"/>
+      <w:i/>
+      <w:iCs/>
+      <w:sz w:val="24"/>
+      <w:szCs w:val="24"/>
+    </w:rPr>
   </w:style>
-  <w:style w:type="paragraph" w:styleId="Header &amp; Footer">
+  <w:style w:type="paragraph" w:styleId="Index">
+    <w:name w:val="Index"/>
+    <w:basedOn w:val="Normal"/>
+    <w:qFormat/>
+    <w:pPr>
+      <w:suppressLineNumbers/>
+    </w:pPr>
+    <w:rPr>
+      <w:rFonts w:cs="FreeSans"/>
+    </w:rPr>
+  </w:style>
+  <w:style w:type="paragraph" w:styleId="HeaderFooter">
     <w:name w:val="Header &amp; Footer"/>
-    <w:next w:val="Header &amp; Footer"/>
+    <w:qFormat/>
     <w:pPr>
-      <w:keepNext w:val="0"/>
-      <w:keepLines w:val="0"/>
-      <w:pageBreakBefore w:val="0"/>
-      <w:widowControl w:val="1"/>
+      <w:keepNext/>
+      <w:keepLines w:val="false"/>
+      <w:pageBreakBefore w:val="false"/>
+      <w:widowControl/>
+      <w:pBdr/>
       <w:shd w:val="clear" w:color="auto" w:fill="auto"/>
       <w:tabs>
-        <w:tab w:val="right" w:pos="9020"/>
+        <w:tab w:val="right" w:pos="9020" w:leader="none"/>
       </w:tabs>
-      <w:suppressAutoHyphens w:val="0"/>
+      <w:suppressAutoHyphens w:val="false"/>
       <w:bidi w:val="0"/>
-      <w:spacing w:before="0" w:after="0" w:line="240" w:lineRule="auto"/>
-      <w:ind w:left="0" w:right="0" w:firstLine="0"/>
+      <w:spacing w:lineRule="auto" w:line="240" w:before="0" w:after="0"/>
+      <w:ind w:left="0" w:right="0" w:hanging="0"/>
       <w:jc w:val="left"/>
-      <w:outlineLvl w:val="9"/>
     </w:pPr>
     <w:rPr>
-      <w:rFonts w:ascii="Helvetica" w:cs="Arial Unicode MS" w:hAnsi="Helvetica" w:eastAsia="Arial Unicode MS"/>
-      <w:b w:val="0"/>
-      <w:bCs w:val="0"/>
-      <w:i w:val="0"/>
-      <w:iCs w:val="0"/>
-      <w:caps w:val="0"/>
-      <w:smallCaps w:val="0"/>
-      <w:strike w:val="0"/>
-      <w:dstrike w:val="0"/>
-      <w:outline w:val="0"/>
+      <w:rFonts w:ascii="Helvetica" w:hAnsi="Helvetica" w:eastAsia="Arial Unicode MS" w:cs="Arial Unicode MS"/>
+      <w:b w:val="false"/>
+      <w:bCs w:val="false"/>
+      <w:i w:val="false"/>
+      <w:iCs w:val="false"/>
+      <w:caps w:val="false"/>
+      <w:smallCaps w:val="false"/>
+      <w:strike w:val="false"/>
+      <w:dstrike w:val="false"/>
+      <w:outline w:val="false"/>
+      <w:emboss w:val="false"/>
+      <w:imprint w:val="false"/>
+      <w:vanish w:val="false"/>
       <w:color w:val="000000"/>
       <w:spacing w:val="0"/>
-      <w:kern w:val="0"/>
+      <w:w w:val="100"/>
       <w:position w:val="0"/>
       <w:sz w:val="24"/>
+      <w:sz w:val="24"/>
       <w:szCs w:val="24"/>
-      <w:u w:val="none"/>
+      <w:u w:val="none" w:color="00000A"/>
       <w:vertAlign w:val="baseline"/>
+      <w:lang w:val="en-US" w:eastAsia="zh-CN" w:bidi="hi-IN"/>
     </w:rPr>
   </w:style>
   <w:style w:type="paragraph" w:styleId="Body">
     <w:name w:val="Body"/>
-    <w:next w:val="Body"/>
+    <w:qFormat/>
     <w:pPr>
-      <w:keepNext w:val="0"/>
-      <w:keepLines w:val="0"/>
-      <w:pageBreakBefore w:val="0"/>
-      <w:widowControl w:val="1"/>
+      <w:keepNext/>
+      <w:keepLines w:val="false"/>
+      <w:pageBreakBefore w:val="false"/>
+      <w:widowControl/>
+      <w:pBdr/>
       <w:shd w:val="clear" w:color="auto" w:fill="auto"/>
-      <w:suppressAutoHyphens w:val="0"/>
+      <w:suppressAutoHyphens w:val="false"/>
       <w:bidi w:val="0"/>
-      <w:spacing w:before="0" w:after="0" w:line="276" w:lineRule="auto"/>
-      <w:ind w:left="0" w:right="0" w:firstLine="0"/>
+      <w:spacing w:lineRule="auto" w:line="276" w:before="0" w:after="0"/>
+      <w:ind w:left="0" w:right="0" w:hanging="0"/>
       <w:jc w:val="left"/>
-      <w:outlineLvl w:val="9"/>
     </w:pPr>
     <w:rPr>
-      <w:rFonts w:ascii="Calibri" w:cs="Calibri" w:hAnsi="Calibri" w:eastAsia="Calibri"/>
-      <w:b w:val="0"/>
-      <w:bCs w:val="0"/>
-      <w:i w:val="0"/>
-      <w:iCs w:val="0"/>
-      <w:caps w:val="0"/>
-      <w:smallCaps w:val="0"/>
-      <w:strike w:val="0"/>
-      <w:dstrike w:val="0"/>
-      <w:outline w:val="0"/>
+      <w:rFonts w:ascii="Calibri" w:hAnsi="Calibri" w:eastAsia="Calibri" w:cs="Calibri"/>
+      <w:b w:val="false"/>
+      <w:bCs w:val="false"/>
+      <w:i w:val="false"/>
+      <w:iCs w:val="false"/>
+      <w:caps w:val="false"/>
+      <w:smallCaps w:val="false"/>
+      <w:strike w:val="false"/>
+      <w:dstrike w:val="false"/>
+      <w:outline w:val="false"/>
+      <w:emboss w:val="false"/>
+      <w:imprint w:val="false"/>
+      <w:vanish w:val="false"/>
       <w:color w:val="000000"/>
       <w:spacing w:val="0"/>
-      <w:kern w:val="0"/>
+      <w:w w:val="100"/>
       <w:position w:val="0"/>
+      <w:sz w:val="22"/>
       <w:sz w:val="22"/>
       <w:szCs w:val="22"/>
       <w:u w:val="none" w:color="000000"/>
       <w:vertAlign w:val="baseline"/>
-      <w:lang w:val="nl-NL"/>
+      <w:lang w:val="nl-NL" w:eastAsia="zh-CN" w:bidi="hi-IN"/>
     </w:rPr>
   </w:style>
-  <w:style w:type="paragraph" w:styleId="List Paragraph">
+  <w:style w:type="paragraph" w:styleId="ListParagraph">
     <w:name w:val="List Paragraph"/>
-    <w:next w:val="List Paragraph"/>
+    <w:qFormat/>
     <w:pPr>
-      <w:keepNext w:val="0"/>
-      <w:keepLines w:val="0"/>
-      <w:pageBreakBefore w:val="0"/>
-      <w:widowControl w:val="1"/>
+      <w:keepNext/>
+      <w:keepLines w:val="false"/>
+      <w:pageBreakBefore w:val="false"/>
+      <w:widowControl/>
+      <w:pBdr/>
       <w:shd w:val="clear" w:color="auto" w:fill="auto"/>
-      <w:suppressAutoHyphens w:val="0"/>
+      <w:suppressAutoHyphens w:val="false"/>
       <w:bidi w:val="0"/>
-      <w:spacing w:before="0" w:after="0" w:line="276" w:lineRule="auto"/>
-      <w:ind w:left="720" w:right="0" w:firstLine="0"/>
+      <w:spacing w:lineRule="auto" w:line="276" w:before="0" w:after="0"/>
+      <w:ind w:left="720" w:right="0" w:hanging="0"/>
       <w:jc w:val="left"/>
-      <w:outlineLvl w:val="9"/>
     </w:pPr>
     <w:rPr>
-      <w:rFonts w:ascii="Calibri" w:cs="Calibri" w:hAnsi="Calibri" w:eastAsia="Calibri"/>
-      <w:b w:val="0"/>
-      <w:bCs w:val="0"/>
-      <w:i w:val="0"/>
-      <w:iCs w:val="0"/>
-      <w:caps w:val="0"/>
-      <w:smallCaps w:val="0"/>
-      <w:strike w:val="0"/>
-      <w:dstrike w:val="0"/>
-      <w:outline w:val="0"/>
+      <w:rFonts w:ascii="Calibri" w:hAnsi="Calibri" w:eastAsia="Calibri" w:cs="Calibri"/>
+      <w:b w:val="false"/>
+      <w:bCs w:val="false"/>
+      <w:i w:val="false"/>
+      <w:iCs w:val="false"/>
+      <w:caps w:val="false"/>
+      <w:smallCaps w:val="false"/>
+      <w:strike w:val="false"/>
+      <w:dstrike w:val="false"/>
+      <w:outline w:val="false"/>
+      <w:emboss w:val="false"/>
+      <w:imprint w:val="false"/>
+      <w:vanish w:val="false"/>
       <w:color w:val="000000"/>
       <w:spacing w:val="0"/>
-      <w:kern w:val="0"/>
+      <w:w w:val="100"/>
       <w:position w:val="0"/>
+      <w:sz w:val="22"/>
       <w:sz w:val="22"/>
       <w:szCs w:val="22"/>
       <w:u w:val="none" w:color="000000"/>
       <w:vertAlign w:val="baseline"/>
-      <w:lang w:val="nl-NL"/>
+      <w:lang w:val="nl-NL" w:eastAsia="zh-CN" w:bidi="hi-IN"/>
     </w:rPr>
   </w:style>
-  <w:style w:type="numbering" w:styleId="Imported Style 1">
+  <w:style w:type="paragraph" w:styleId="Header">
+    <w:name w:val="Header"/>
+    <w:basedOn w:val="Normal"/>
+    <w:pPr/>
+    <w:rPr/>
+  </w:style>
+  <w:style w:type="paragraph" w:styleId="Footer">
+    <w:name w:val="Footer"/>
+    <w:basedOn w:val="Normal"/>
+    <w:pPr/>
+    <w:rPr/>
+  </w:style>
+  <w:style w:type="numbering" w:styleId="NoList" w:default="1">
+    <w:name w:val="No List"/>
+  </w:style>
+  <w:style w:type="numbering" w:styleId="ImportedStyle1">
     <w:name w:val="Imported Style 1"/>
-    <w:pPr>
-      <w:numPr>
-        <w:numId w:val="1"/>
-      </w:numPr>
-    </w:pPr>
   </w:style>
-  <w:style w:type="numbering" w:styleId="Imported Style 2">
+  <w:style w:type="numbering" w:styleId="ImportedStyle2">
     <w:name w:val="Imported Style 2"/>
-    <w:pPr>
-      <w:numPr>
-        <w:numId w:val="3"/>
-      </w:numPr>
-    </w:pPr>
+  </w:style>
+  <w:style w:type="table" w:default="1" w:styleId="Table Normal">
+    <w:name w:val="Table Normal"/>
+    <w:tblPr>
+      <w:tblInd w:w="0" w:type="dxa"/>
+    </w:tblPr>
+    <w:tblStylePr w:type="firstRow">
+      <w:tblPr/>
+    </w:tblStylePr>
+    <w:tblStylePr w:type="lastRow">
+      <w:tblPr/>
+    </w:tblStylePr>
+    <w:tblStylePr w:type="firstCol">
+      <w:tblPr/>
+    </w:tblStylePr>
+    <w:tblStylePr w:type="lastCol">
+      <w:tblPr/>
+    </w:tblStylePr>
+    <w:tblStylePr w:type="band1Vert">
+      <w:tblPr/>
+    </w:tblStylePr>
+    <w:tblStylePr w:type="band2Vert">
+      <w:tblPr/>
+    </w:tblStylePr>
+    <w:tblStylePr w:type="band1Horz">
+      <w:tblPr/>
+    </w:tblStylePr>
+    <w:tblStylePr w:type="band2Horz">
+      <w:tblPr/>
+    </w:tblStylePr>
+    <w:tblStylePr w:type="neCell">
+      <w:tblPr/>
+    </w:tblStylePr>
+    <w:tblStylePr w:type="nwCell">
+      <w:tblPr/>
+    </w:tblStylePr>
+    <w:tblStylePr w:type="seCell">
+      <w:tblPr/>
+    </w:tblStylePr>
+    <w:tblStylePr w:type="swCell">
+      <w:tblPr/>
+    </w:tblStylePr>
   </w:style>
 </w:styles>
 </file>

</xml_diff>

<commit_message>
Week 13 is done
</commit_message>
<xml_diff>
--- a/Week 13/JSF32_w13_opdracht.docx
+++ b/Week 13/JSF32_w13_opdracht.docx
@@ -11,7 +11,7 @@
           <w:bottom w:val="single" w:sz="4" w:space="0" w:color="000001"/>
           <w:right w:val="single" w:sz="4" w:space="0" w:color="000001"/>
         </w:pBdr>
-        <w:shd w:fill="FFFFFF" w:val="clear"/>
+        <w:shd w:val="clear" w:fill="FFFFFF"/>
         <w:jc w:val="center"/>
         <w:rPr/>
       </w:pPr>
@@ -50,7 +50,7 @@
           <w:ilvl w:val="0"/>
           <w:numId w:val="1"/>
         </w:numPr>
-        <w:shd w:fill="FFFFFF" w:val="clear"/>
+        <w:shd w:val="clear" w:fill="FFFFFF"/>
         <w:rPr>
           <w:lang w:val="nl-NL"/>
         </w:rPr>
@@ -69,7 +69,7 @@
           <w:ilvl w:val="0"/>
           <w:numId w:val="1"/>
         </w:numPr>
-        <w:shd w:fill="FFFFFF" w:val="clear"/>
+        <w:shd w:val="clear" w:fill="FFFFFF"/>
         <w:rPr>
           <w:lang w:val="nl-NL"/>
         </w:rPr>
@@ -107,7 +107,7 @@
           <w:ilvl w:val="0"/>
           <w:numId w:val="2"/>
         </w:numPr>
-        <w:shd w:fill="FFFFFF" w:val="clear"/>
+        <w:shd w:val="clear" w:fill="FFFFFF"/>
         <w:rPr>
           <w:lang w:val="nl-NL"/>
         </w:rPr>
@@ -133,7 +133,7 @@
       <w:tblPr>
         <w:tblW w:w="9212" w:type="dxa"/>
         <w:jc w:val="left"/>
-        <w:tblInd w:w="71" w:type="dxa"/>
+        <w:tblInd w:w="66" w:type="dxa"/>
         <w:tblBorders>
           <w:top w:val="single" w:sz="4" w:space="0" w:color="000001"/>
           <w:left w:val="single" w:sz="4" w:space="0" w:color="000001"/>
@@ -144,7 +144,7 @@
         </w:tblBorders>
         <w:tblCellMar>
           <w:top w:w="80" w:type="dxa"/>
-          <w:left w:w="75" w:type="dxa"/>
+          <w:left w:w="70" w:type="dxa"/>
           <w:bottom w:w="80" w:type="dxa"/>
           <w:right w:w="80" w:type="dxa"/>
         </w:tblCellMar>
@@ -152,9 +152,9 @@
       <w:tblGrid>
         <w:gridCol w:w="1842"/>
         <w:gridCol w:w="1842"/>
-        <w:gridCol w:w="1843"/>
+        <w:gridCol w:w="1844"/>
         <w:gridCol w:w="1842"/>
-        <w:gridCol w:w="1843"/>
+        <w:gridCol w:w="1842"/>
       </w:tblGrid>
       <w:tr>
         <w:trPr>
@@ -173,14 +173,14 @@
             </w:tcBorders>
             <w:shd w:color="auto" w:fill="auto" w:val="clear"/>
             <w:tcMar>
-              <w:left w:w="75" w:type="dxa"/>
+              <w:left w:w="70" w:type="dxa"/>
             </w:tcMar>
             <w:vAlign w:val="center"/>
           </w:tcPr>
           <w:p>
             <w:pPr>
               <w:pStyle w:val="Body"/>
-              <w:shd w:fill="FFFFFF" w:val="clear"/>
+              <w:shd w:val="clear" w:fill="FFFFFF"/>
               <w:jc w:val="center"/>
               <w:rPr/>
             </w:pPr>
@@ -205,14 +205,14 @@
             </w:tcBorders>
             <w:shd w:color="auto" w:fill="auto" w:val="clear"/>
             <w:tcMar>
-              <w:left w:w="75" w:type="dxa"/>
+              <w:left w:w="70" w:type="dxa"/>
             </w:tcMar>
             <w:vAlign w:val="center"/>
           </w:tcPr>
           <w:p>
             <w:pPr>
               <w:pStyle w:val="Body"/>
-              <w:shd w:fill="FFFFFF" w:val="clear"/>
+              <w:shd w:val="clear" w:fill="FFFFFF"/>
               <w:spacing w:lineRule="auto" w:line="240"/>
               <w:jc w:val="center"/>
               <w:rPr/>
@@ -227,7 +227,7 @@
           <w:p>
             <w:pPr>
               <w:pStyle w:val="Body"/>
-              <w:shd w:fill="FFFFFF" w:val="clear"/>
+              <w:shd w:val="clear" w:fill="FFFFFF"/>
               <w:spacing w:lineRule="auto" w:line="240"/>
               <w:jc w:val="center"/>
               <w:rPr/>
@@ -242,7 +242,7 @@
           <w:p>
             <w:pPr>
               <w:pStyle w:val="Body"/>
-              <w:shd w:fill="FFFFFF" w:val="clear"/>
+              <w:shd w:val="clear" w:fill="FFFFFF"/>
               <w:spacing w:lineRule="auto" w:line="240"/>
               <w:jc w:val="center"/>
               <w:rPr/>
@@ -257,7 +257,7 @@
           <w:p>
             <w:pPr>
               <w:pStyle w:val="Body"/>
-              <w:shd w:fill="FFFFFF" w:val="clear"/>
+              <w:shd w:val="clear" w:fill="FFFFFF"/>
               <w:spacing w:lineRule="auto" w:line="240"/>
               <w:jc w:val="center"/>
               <w:rPr/>
@@ -272,7 +272,7 @@
         </w:tc>
         <w:tc>
           <w:tcPr>
-            <w:tcW w:w="1843" w:type="dxa"/>
+            <w:tcW w:w="1844" w:type="dxa"/>
             <w:tcBorders>
               <w:top w:val="single" w:sz="4" w:space="0" w:color="000001"/>
               <w:left w:val="single" w:sz="4" w:space="0" w:color="000001"/>
@@ -283,14 +283,14 @@
             </w:tcBorders>
             <w:shd w:color="auto" w:fill="auto" w:val="clear"/>
             <w:tcMar>
-              <w:left w:w="75" w:type="dxa"/>
+              <w:left w:w="70" w:type="dxa"/>
             </w:tcMar>
             <w:vAlign w:val="center"/>
           </w:tcPr>
           <w:p>
             <w:pPr>
               <w:pStyle w:val="Body"/>
-              <w:shd w:fill="FFFFFF" w:val="clear"/>
+              <w:shd w:val="clear" w:fill="FFFFFF"/>
               <w:spacing w:lineRule="auto" w:line="240"/>
               <w:jc w:val="center"/>
               <w:rPr/>
@@ -305,7 +305,7 @@
           <w:p>
             <w:pPr>
               <w:pStyle w:val="Body"/>
-              <w:shd w:fill="FFFFFF" w:val="clear"/>
+              <w:shd w:val="clear" w:fill="FFFFFF"/>
               <w:spacing w:lineRule="auto" w:line="240"/>
               <w:jc w:val="center"/>
               <w:rPr/>
@@ -320,7 +320,7 @@
           <w:p>
             <w:pPr>
               <w:pStyle w:val="Body"/>
-              <w:shd w:fill="FFFFFF" w:val="clear"/>
+              <w:shd w:val="clear" w:fill="FFFFFF"/>
               <w:spacing w:lineRule="auto" w:line="240"/>
               <w:jc w:val="center"/>
               <w:rPr/>
@@ -335,7 +335,7 @@
           <w:p>
             <w:pPr>
               <w:pStyle w:val="Body"/>
-              <w:shd w:fill="FFFFFF" w:val="clear"/>
+              <w:shd w:val="clear" w:fill="FFFFFF"/>
               <w:spacing w:lineRule="auto" w:line="240"/>
               <w:jc w:val="center"/>
               <w:rPr/>
@@ -361,14 +361,14 @@
             </w:tcBorders>
             <w:shd w:color="auto" w:fill="auto" w:val="clear"/>
             <w:tcMar>
-              <w:left w:w="75" w:type="dxa"/>
+              <w:left w:w="70" w:type="dxa"/>
             </w:tcMar>
             <w:vAlign w:val="center"/>
           </w:tcPr>
           <w:p>
             <w:pPr>
               <w:pStyle w:val="Body"/>
-              <w:shd w:fill="FFFFFF" w:val="clear"/>
+              <w:shd w:val="clear" w:fill="FFFFFF"/>
               <w:spacing w:lineRule="auto" w:line="240"/>
               <w:jc w:val="center"/>
               <w:rPr/>
@@ -383,7 +383,7 @@
           <w:p>
             <w:pPr>
               <w:pStyle w:val="Body"/>
-              <w:shd w:fill="FFFFFF" w:val="clear"/>
+              <w:shd w:val="clear" w:fill="FFFFFF"/>
               <w:spacing w:lineRule="auto" w:line="240"/>
               <w:jc w:val="center"/>
               <w:rPr/>
@@ -398,7 +398,7 @@
         </w:tc>
         <w:tc>
           <w:tcPr>
-            <w:tcW w:w="1843" w:type="dxa"/>
+            <w:tcW w:w="1842" w:type="dxa"/>
             <w:tcBorders>
               <w:top w:val="single" w:sz="4" w:space="0" w:color="000001"/>
               <w:left w:val="single" w:sz="4" w:space="0" w:color="000001"/>
@@ -409,14 +409,14 @@
             </w:tcBorders>
             <w:shd w:color="auto" w:fill="auto" w:val="clear"/>
             <w:tcMar>
-              <w:left w:w="75" w:type="dxa"/>
+              <w:left w:w="70" w:type="dxa"/>
             </w:tcMar>
             <w:vAlign w:val="center"/>
           </w:tcPr>
           <w:p>
             <w:pPr>
               <w:pStyle w:val="Body"/>
-              <w:shd w:fill="FFFFFF" w:val="clear"/>
+              <w:shd w:val="clear" w:fill="FFFFFF"/>
               <w:spacing w:lineRule="auto" w:line="240"/>
               <w:jc w:val="center"/>
               <w:rPr/>
@@ -431,7 +431,7 @@
           <w:p>
             <w:pPr>
               <w:pStyle w:val="Body"/>
-              <w:shd w:fill="FFFFFF" w:val="clear"/>
+              <w:shd w:val="clear" w:fill="FFFFFF"/>
               <w:spacing w:lineRule="auto" w:line="240"/>
               <w:jc w:val="center"/>
               <w:rPr/>
@@ -462,14 +462,14 @@
             </w:tcBorders>
             <w:shd w:color="auto" w:fill="auto" w:val="clear"/>
             <w:tcMar>
-              <w:left w:w="75" w:type="dxa"/>
+              <w:left w:w="70" w:type="dxa"/>
             </w:tcMar>
             <w:vAlign w:val="center"/>
           </w:tcPr>
           <w:p>
             <w:pPr>
               <w:pStyle w:val="Body"/>
-              <w:shd w:fill="FFFFFF" w:val="clear"/>
+              <w:shd w:val="clear" w:fill="FFFFFF"/>
               <w:spacing w:lineRule="auto" w:line="240"/>
               <w:jc w:val="center"/>
               <w:rPr>
@@ -485,7 +485,7 @@
           <w:p>
             <w:pPr>
               <w:pStyle w:val="Body"/>
-              <w:shd w:fill="FFFFFF" w:val="clear"/>
+              <w:shd w:val="clear" w:fill="FFFFFF"/>
               <w:spacing w:lineRule="auto" w:line="240"/>
               <w:jc w:val="center"/>
               <w:rPr/>
@@ -511,7 +511,7 @@
             </w:tcBorders>
             <w:shd w:color="auto" w:fill="auto" w:val="clear"/>
             <w:tcMar>
-              <w:left w:w="75" w:type="dxa"/>
+              <w:left w:w="70" w:type="dxa"/>
             </w:tcMar>
             <w:vAlign w:val="center"/>
           </w:tcPr>
@@ -526,7 +526,7 @@
               <w:bidi w:val="0"/>
               <w:spacing w:lineRule="auto" w:line="240" w:before="0" w:after="0"/>
               <w:ind w:left="0" w:right="0" w:hanging="0"/>
-              <w:jc w:val="center"/>
+              <w:jc w:val="left"/>
               <w:rPr/>
             </w:pPr>
             <w:r>
@@ -556,7 +556,7 @@
         </w:tc>
         <w:tc>
           <w:tcPr>
-            <w:tcW w:w="1843" w:type="dxa"/>
+            <w:tcW w:w="1844" w:type="dxa"/>
             <w:tcBorders>
               <w:top w:val="single" w:sz="4" w:space="0" w:color="000001"/>
               <w:left w:val="single" w:sz="4" w:space="0" w:color="000001"/>
@@ -567,7 +567,7 @@
             </w:tcBorders>
             <w:shd w:color="auto" w:fill="auto" w:val="clear"/>
             <w:tcMar>
-              <w:left w:w="75" w:type="dxa"/>
+              <w:left w:w="70" w:type="dxa"/>
             </w:tcMar>
             <w:vAlign w:val="center"/>
           </w:tcPr>
@@ -582,7 +582,7 @@
               <w:bidi w:val="0"/>
               <w:spacing w:lineRule="auto" w:line="240" w:before="0" w:after="0"/>
               <w:ind w:left="0" w:right="0" w:hanging="0"/>
-              <w:jc w:val="center"/>
+              <w:jc w:val="left"/>
               <w:rPr/>
             </w:pPr>
             <w:r>
@@ -623,24 +623,26 @@
             </w:tcBorders>
             <w:shd w:color="auto" w:fill="auto" w:val="clear"/>
             <w:tcMar>
-              <w:left w:w="75" w:type="dxa"/>
+              <w:left w:w="70" w:type="dxa"/>
             </w:tcMar>
             <w:vAlign w:val="center"/>
           </w:tcPr>
           <w:p>
             <w:pPr>
               <w:pStyle w:val="Normal"/>
+              <w:shd w:fill="FFFFFF" w:val="clear"/>
+              <w:jc w:val="left"/>
               <w:rPr/>
             </w:pPr>
             <w:r>
               <w:rPr/>
-              <w:t>6580 mSec</w:t>
+              <w:t>126 mSec</w:t>
             </w:r>
           </w:p>
         </w:tc>
         <w:tc>
           <w:tcPr>
-            <w:tcW w:w="1843" w:type="dxa"/>
+            <w:tcW w:w="1842" w:type="dxa"/>
             <w:tcBorders>
               <w:top w:val="single" w:sz="4" w:space="0" w:color="000001"/>
               <w:left w:val="single" w:sz="4" w:space="0" w:color="000001"/>
@@ -651,7 +653,7 @@
             </w:tcBorders>
             <w:shd w:color="auto" w:fill="auto" w:val="clear"/>
             <w:tcMar>
-              <w:left w:w="75" w:type="dxa"/>
+              <w:left w:w="70" w:type="dxa"/>
             </w:tcMar>
             <w:vAlign w:val="center"/>
           </w:tcPr>
@@ -666,7 +668,7 @@
               <w:bidi w:val="0"/>
               <w:spacing w:lineRule="auto" w:line="240" w:before="0" w:after="0"/>
               <w:ind w:left="0" w:right="0" w:hanging="0"/>
-              <w:jc w:val="center"/>
+              <w:jc w:val="left"/>
               <w:rPr/>
             </w:pPr>
             <w:r>
@@ -690,7 +692,7 @@
                 <w:u w:val="none" w:color="000000"/>
                 <w:vertAlign w:val="baseline"/>
               </w:rPr>
-              <w:t>1985 mSec</w:t>
+              <w:t>42 mSec</w:t>
             </w:r>
           </w:p>
         </w:tc>
@@ -712,14 +714,14 @@
             </w:tcBorders>
             <w:shd w:color="auto" w:fill="auto" w:val="clear"/>
             <w:tcMar>
-              <w:left w:w="75" w:type="dxa"/>
+              <w:left w:w="70" w:type="dxa"/>
             </w:tcMar>
             <w:vAlign w:val="center"/>
           </w:tcPr>
           <w:p>
             <w:pPr>
               <w:pStyle w:val="Body"/>
-              <w:shd w:fill="FFFFFF" w:val="clear"/>
+              <w:shd w:val="clear" w:fill="FFFFFF"/>
               <w:spacing w:lineRule="auto" w:line="240"/>
               <w:jc w:val="center"/>
               <w:rPr/>
@@ -745,7 +747,7 @@
             </w:tcBorders>
             <w:shd w:color="auto" w:fill="auto" w:val="clear"/>
             <w:tcMar>
-              <w:left w:w="75" w:type="dxa"/>
+              <w:left w:w="70" w:type="dxa"/>
             </w:tcMar>
             <w:vAlign w:val="center"/>
           </w:tcPr>
@@ -760,7 +762,7 @@
               <w:bidi w:val="0"/>
               <w:spacing w:lineRule="auto" w:line="240" w:before="0" w:after="0"/>
               <w:ind w:left="0" w:right="0" w:hanging="0"/>
-              <w:jc w:val="center"/>
+              <w:jc w:val="left"/>
               <w:rPr/>
             </w:pPr>
             <w:r>
@@ -790,7 +792,7 @@
         </w:tc>
         <w:tc>
           <w:tcPr>
-            <w:tcW w:w="1843" w:type="dxa"/>
+            <w:tcW w:w="1844" w:type="dxa"/>
             <w:tcBorders>
               <w:top w:val="single" w:sz="4" w:space="0" w:color="000001"/>
               <w:left w:val="single" w:sz="4" w:space="0" w:color="000001"/>
@@ -801,7 +803,7 @@
             </w:tcBorders>
             <w:shd w:color="auto" w:fill="auto" w:val="clear"/>
             <w:tcMar>
-              <w:left w:w="75" w:type="dxa"/>
+              <w:left w:w="70" w:type="dxa"/>
             </w:tcMar>
             <w:vAlign w:val="center"/>
           </w:tcPr>
@@ -816,7 +818,7 @@
               <w:bidi w:val="0"/>
               <w:spacing w:lineRule="auto" w:line="240" w:before="0" w:after="0"/>
               <w:ind w:left="0" w:right="0" w:hanging="0"/>
-              <w:jc w:val="center"/>
+              <w:jc w:val="left"/>
               <w:rPr/>
             </w:pPr>
             <w:r>
@@ -857,24 +859,26 @@
             </w:tcBorders>
             <w:shd w:color="auto" w:fill="auto" w:val="clear"/>
             <w:tcMar>
-              <w:left w:w="75" w:type="dxa"/>
+              <w:left w:w="70" w:type="dxa"/>
             </w:tcMar>
             <w:vAlign w:val="center"/>
           </w:tcPr>
           <w:p>
             <w:pPr>
               <w:pStyle w:val="Normal"/>
+              <w:shd w:fill="FFFFFF" w:val="clear"/>
+              <w:jc w:val="left"/>
               <w:rPr/>
             </w:pPr>
             <w:r>
               <w:rPr/>
-              <w:t>7746 mSec</w:t>
+              <w:t>957 mSec</w:t>
             </w:r>
           </w:p>
         </w:tc>
         <w:tc>
           <w:tcPr>
-            <w:tcW w:w="1843" w:type="dxa"/>
+            <w:tcW w:w="1842" w:type="dxa"/>
             <w:tcBorders>
               <w:top w:val="single" w:sz="4" w:space="0" w:color="000001"/>
               <w:left w:val="single" w:sz="4" w:space="0" w:color="000001"/>
@@ -885,7 +889,7 @@
             </w:tcBorders>
             <w:shd w:color="auto" w:fill="auto" w:val="clear"/>
             <w:tcMar>
-              <w:left w:w="75" w:type="dxa"/>
+              <w:left w:w="70" w:type="dxa"/>
             </w:tcMar>
             <w:vAlign w:val="center"/>
           </w:tcPr>
@@ -900,7 +904,7 @@
               <w:bidi w:val="0"/>
               <w:spacing w:lineRule="auto" w:line="240" w:before="0" w:after="0"/>
               <w:ind w:left="0" w:right="0" w:hanging="0"/>
-              <w:jc w:val="center"/>
+              <w:jc w:val="left"/>
               <w:rPr/>
             </w:pPr>
             <w:r>
@@ -924,7 +928,7 @@
                 <w:u w:val="none" w:color="000000"/>
                 <w:vertAlign w:val="baseline"/>
               </w:rPr>
-              <w:t>8601 mSec</w:t>
+              <w:t>114 mSec</w:t>
             </w:r>
           </w:p>
         </w:tc>
@@ -946,14 +950,14 @@
             </w:tcBorders>
             <w:shd w:color="auto" w:fill="auto" w:val="clear"/>
             <w:tcMar>
-              <w:left w:w="75" w:type="dxa"/>
+              <w:left w:w="70" w:type="dxa"/>
             </w:tcMar>
             <w:vAlign w:val="center"/>
           </w:tcPr>
           <w:p>
             <w:pPr>
               <w:pStyle w:val="Body"/>
-              <w:shd w:fill="FFFFFF" w:val="clear"/>
+              <w:shd w:val="clear" w:fill="FFFFFF"/>
               <w:spacing w:lineRule="auto" w:line="240"/>
               <w:jc w:val="center"/>
               <w:rPr/>
@@ -979,7 +983,7 @@
             </w:tcBorders>
             <w:shd w:color="auto" w:fill="auto" w:val="clear"/>
             <w:tcMar>
-              <w:left w:w="75" w:type="dxa"/>
+              <w:left w:w="70" w:type="dxa"/>
             </w:tcMar>
             <w:vAlign w:val="center"/>
           </w:tcPr>
@@ -994,7 +998,7 @@
               <w:bidi w:val="0"/>
               <w:spacing w:lineRule="auto" w:line="240" w:before="0" w:after="0"/>
               <w:ind w:left="0" w:right="0" w:hanging="0"/>
-              <w:jc w:val="center"/>
+              <w:jc w:val="left"/>
               <w:rPr/>
             </w:pPr>
             <w:r>
@@ -1024,7 +1028,7 @@
         </w:tc>
         <w:tc>
           <w:tcPr>
-            <w:tcW w:w="1843" w:type="dxa"/>
+            <w:tcW w:w="1844" w:type="dxa"/>
             <w:tcBorders>
               <w:top w:val="single" w:sz="4" w:space="0" w:color="000001"/>
               <w:left w:val="single" w:sz="4" w:space="0" w:color="000001"/>
@@ -1035,7 +1039,7 @@
             </w:tcBorders>
             <w:shd w:color="auto" w:fill="auto" w:val="clear"/>
             <w:tcMar>
-              <w:left w:w="75" w:type="dxa"/>
+              <w:left w:w="70" w:type="dxa"/>
             </w:tcMar>
             <w:vAlign w:val="center"/>
           </w:tcPr>
@@ -1050,7 +1054,7 @@
               <w:bidi w:val="0"/>
               <w:spacing w:lineRule="auto" w:line="240" w:before="0" w:after="0"/>
               <w:ind w:left="0" w:right="0" w:hanging="0"/>
-              <w:jc w:val="center"/>
+              <w:jc w:val="left"/>
               <w:rPr/>
             </w:pPr>
             <w:r>
@@ -1091,24 +1095,26 @@
             </w:tcBorders>
             <w:shd w:color="auto" w:fill="auto" w:val="clear"/>
             <w:tcMar>
-              <w:left w:w="75" w:type="dxa"/>
+              <w:left w:w="70" w:type="dxa"/>
             </w:tcMar>
             <w:vAlign w:val="center"/>
           </w:tcPr>
           <w:p>
             <w:pPr>
               <w:pStyle w:val="Normal"/>
+              <w:shd w:fill="FFFFFF" w:val="clear"/>
+              <w:jc w:val="left"/>
               <w:rPr/>
             </w:pPr>
             <w:r>
               <w:rPr/>
-              <w:t>112448 mSec</w:t>
+              <w:t>14908 mSec</w:t>
             </w:r>
           </w:p>
         </w:tc>
         <w:tc>
           <w:tcPr>
-            <w:tcW w:w="1843" w:type="dxa"/>
+            <w:tcW w:w="1842" w:type="dxa"/>
             <w:tcBorders>
               <w:top w:val="single" w:sz="4" w:space="0" w:color="000001"/>
               <w:left w:val="single" w:sz="4" w:space="0" w:color="000001"/>
@@ -1119,7 +1125,7 @@
             </w:tcBorders>
             <w:shd w:color="auto" w:fill="auto" w:val="clear"/>
             <w:tcMar>
-              <w:left w:w="75" w:type="dxa"/>
+              <w:left w:w="70" w:type="dxa"/>
             </w:tcMar>
             <w:vAlign w:val="center"/>
           </w:tcPr>
@@ -1134,7 +1140,7 @@
               <w:bidi w:val="0"/>
               <w:spacing w:lineRule="auto" w:line="240" w:before="0" w:after="0"/>
               <w:ind w:left="0" w:right="0" w:hanging="0"/>
-              <w:jc w:val="center"/>
+              <w:jc w:val="left"/>
               <w:rPr/>
             </w:pPr>
             <w:r>
@@ -1158,7 +1164,7 @@
                 <w:u w:val="none" w:color="000000"/>
                 <w:vertAlign w:val="baseline"/>
               </w:rPr>
-              <w:t>25644 mSec</w:t>
+              <w:t>193 mSec</w:t>
             </w:r>
           </w:p>
         </w:tc>
@@ -1168,12 +1174,9 @@
       <w:pPr>
         <w:pStyle w:val="ListParagraph"/>
         <w:widowControl w:val="false"/>
-        <w:numPr>
-          <w:ilvl w:val="0"/>
-          <w:numId w:val="2"/>
-        </w:numPr>
-        <w:shd w:fill="FFFFFF" w:val="clear"/>
+        <w:shd w:val="clear" w:fill="FFFFFF"/>
         <w:spacing w:lineRule="auto" w:line="240"/>
+        <w:ind w:right="0" w:hanging="0"/>
         <w:rPr/>
       </w:pPr>
       <w:r>
@@ -1201,7 +1204,7 @@
   <w:p>
     <w:pPr>
       <w:pStyle w:val="HeaderFooter"/>
-      <w:shd w:fill="FFFFFF" w:val="clear"/>
+      <w:shd w:val="clear" w:fill="FFFFFF"/>
       <w:bidi w:val="0"/>
       <w:jc w:val="left"/>
       <w:rPr/>
@@ -1218,7 +1221,7 @@
   <w:p>
     <w:pPr>
       <w:pStyle w:val="HeaderFooter"/>
-      <w:shd w:fill="FFFFFF" w:val="clear"/>
+      <w:shd w:val="clear" w:fill="FFFFFF"/>
       <w:bidi w:val="0"/>
       <w:jc w:val="left"/>
       <w:rPr/>
@@ -1251,6 +1254,7 @@
         <w:vertAlign w:val="baseline"/>
         <w:position w:val="0"/>
         <w:sz w:val="24"/>
+        <w:sz w:val="24"/>
         <w:spacing w:val="0"/>
         <w:i w:val="false"/>
         <w:b w:val="false"/>
@@ -1280,6 +1284,7 @@
         <w:vertAlign w:val="baseline"/>
         <w:position w:val="0"/>
         <w:sz w:val="24"/>
+        <w:sz w:val="24"/>
         <w:spacing w:val="0"/>
         <w:i w:val="false"/>
         <w:b w:val="false"/>
@@ -1309,6 +1314,7 @@
         <w:vertAlign w:val="baseline"/>
         <w:position w:val="0"/>
         <w:sz w:val="24"/>
+        <w:sz w:val="24"/>
         <w:spacing w:val="0"/>
         <w:i w:val="false"/>
         <w:b w:val="false"/>
@@ -1338,6 +1344,7 @@
         <w:vertAlign w:val="baseline"/>
         <w:position w:val="0"/>
         <w:sz w:val="24"/>
+        <w:sz w:val="24"/>
         <w:spacing w:val="0"/>
         <w:i w:val="false"/>
         <w:b w:val="false"/>
@@ -1367,6 +1374,7 @@
         <w:vertAlign w:val="baseline"/>
         <w:position w:val="0"/>
         <w:sz w:val="24"/>
+        <w:sz w:val="24"/>
         <w:spacing w:val="0"/>
         <w:i w:val="false"/>
         <w:b w:val="false"/>
@@ -1396,6 +1404,7 @@
         <w:vertAlign w:val="baseline"/>
         <w:position w:val="0"/>
         <w:sz w:val="24"/>
+        <w:sz w:val="24"/>
         <w:spacing w:val="0"/>
         <w:i w:val="false"/>
         <w:b w:val="false"/>
@@ -1425,6 +1434,7 @@
         <w:vertAlign w:val="baseline"/>
         <w:position w:val="0"/>
         <w:sz w:val="24"/>
+        <w:sz w:val="24"/>
         <w:spacing w:val="0"/>
         <w:i w:val="false"/>
         <w:b w:val="false"/>
@@ -1454,6 +1464,7 @@
         <w:vertAlign w:val="baseline"/>
         <w:position w:val="0"/>
         <w:sz w:val="24"/>
+        <w:sz w:val="24"/>
         <w:spacing w:val="0"/>
         <w:i w:val="false"/>
         <w:b w:val="false"/>
@@ -1482,6 +1493,7 @@
         <w:strike w:val="false"/>
         <w:vertAlign w:val="baseline"/>
         <w:position w:val="0"/>
+        <w:sz w:val="24"/>
         <w:sz w:val="24"/>
         <w:spacing w:val="0"/>
         <w:i w:val="false"/>
@@ -1514,6 +1526,7 @@
         <w:vertAlign w:val="baseline"/>
         <w:position w:val="0"/>
         <w:sz w:val="24"/>
+        <w:sz w:val="24"/>
         <w:spacing w:val="0"/>
         <w:i w:val="false"/>
         <w:b w:val="false"/>
@@ -1543,6 +1556,7 @@
         <w:vertAlign w:val="baseline"/>
         <w:position w:val="0"/>
         <w:sz w:val="24"/>
+        <w:sz w:val="24"/>
         <w:spacing w:val="0"/>
         <w:i w:val="false"/>
         <w:b w:val="false"/>
@@ -1572,6 +1586,7 @@
         <w:vertAlign w:val="baseline"/>
         <w:position w:val="0"/>
         <w:sz w:val="24"/>
+        <w:sz w:val="24"/>
         <w:spacing w:val="0"/>
         <w:i w:val="false"/>
         <w:b w:val="false"/>
@@ -1601,6 +1616,7 @@
         <w:vertAlign w:val="baseline"/>
         <w:position w:val="0"/>
         <w:sz w:val="24"/>
+        <w:sz w:val="24"/>
         <w:spacing w:val="0"/>
         <w:i w:val="false"/>
         <w:b w:val="false"/>
@@ -1630,6 +1646,7 @@
         <w:vertAlign w:val="baseline"/>
         <w:position w:val="0"/>
         <w:sz w:val="24"/>
+        <w:sz w:val="24"/>
         <w:spacing w:val="0"/>
         <w:i w:val="false"/>
         <w:b w:val="false"/>
@@ -1659,6 +1676,7 @@
         <w:vertAlign w:val="baseline"/>
         <w:position w:val="0"/>
         <w:sz w:val="24"/>
+        <w:sz w:val="24"/>
         <w:spacing w:val="0"/>
         <w:i w:val="false"/>
         <w:b w:val="false"/>
@@ -1688,6 +1706,7 @@
         <w:vertAlign w:val="baseline"/>
         <w:position w:val="0"/>
         <w:sz w:val="24"/>
+        <w:sz w:val="24"/>
         <w:spacing w:val="0"/>
         <w:i w:val="false"/>
         <w:b w:val="false"/>
@@ -1717,6 +1736,7 @@
         <w:vertAlign w:val="baseline"/>
         <w:position w:val="0"/>
         <w:sz w:val="24"/>
+        <w:sz w:val="24"/>
         <w:spacing w:val="0"/>
         <w:i w:val="false"/>
         <w:b w:val="false"/>
@@ -1745,6 +1765,7 @@
         <w:strike w:val="false"/>
         <w:vertAlign w:val="baseline"/>
         <w:position w:val="0"/>
+        <w:sz w:val="24"/>
         <w:sz w:val="24"/>
         <w:spacing w:val="0"/>
         <w:i w:val="false"/>
@@ -1915,7 +1936,6 @@
       <w:keepLines w:val="false"/>
       <w:pageBreakBefore w:val="false"/>
       <w:widowControl/>
-      <w:pBdr/>
       <w:shd w:val="clear" w:color="auto" w:fill="auto"/>
       <w:suppressAutoHyphens w:val="false"/>
       <w:bidi w:val="0"/>
@@ -1965,6 +1985,48 @@
     <w:qFormat/>
     <w:rPr>
       <w:rFonts w:eastAsia="Symbol" w:cs="Symbol"/>
+      <w:i w:val="false"/>
+      <w:iCs w:val="false"/>
+      <w:caps w:val="false"/>
+      <w:smallCaps w:val="false"/>
+      <w:outline w:val="false"/>
+      <w:emboss w:val="false"/>
+      <w:imprint w:val="false"/>
+      <w:spacing w:val="0"/>
+      <w:w w:val="100"/>
+      <w:position w:val="0"/>
+      <w:sz w:val="24"/>
+      <w:sz w:val="24"/>
+      <w:shd w:fill="0165BE" w:val="clear"/>
+      <w:vertAlign w:val="baseline"/>
+    </w:rPr>
+  </w:style>
+  <w:style w:type="character" w:styleId="ListLabel2">
+    <w:name w:val="ListLabel 2"/>
+    <w:qFormat/>
+    <w:rPr>
+      <w:rFonts w:eastAsia="Arial Unicode MS" w:cs="Arial Unicode MS"/>
+      <w:i w:val="false"/>
+      <w:iCs w:val="false"/>
+      <w:caps w:val="false"/>
+      <w:smallCaps w:val="false"/>
+      <w:outline w:val="false"/>
+      <w:emboss w:val="false"/>
+      <w:imprint w:val="false"/>
+      <w:spacing w:val="0"/>
+      <w:w w:val="100"/>
+      <w:position w:val="0"/>
+      <w:sz w:val="24"/>
+      <w:sz w:val="24"/>
+      <w:shd w:fill="0165BE" w:val="clear"/>
+      <w:vertAlign w:val="baseline"/>
+    </w:rPr>
+  </w:style>
+  <w:style w:type="character" w:styleId="ListLabel3">
+    <w:name w:val="ListLabel 3"/>
+    <w:qFormat/>
+    <w:rPr>
+      <w:rFonts w:cs="Symbol"/>
       <w:b w:val="false"/>
       <w:bCs w:val="false"/>
       <w:i w:val="false"/>
@@ -1980,15 +2042,16 @@
       <w:w w:val="100"/>
       <w:position w:val="0"/>
       <w:sz w:val="24"/>
+      <w:sz w:val="24"/>
       <w:shd w:fill="0165BE" w:val="clear"/>
       <w:vertAlign w:val="baseline"/>
     </w:rPr>
   </w:style>
-  <w:style w:type="character" w:styleId="ListLabel2">
-    <w:name w:val="ListLabel 2"/>
+  <w:style w:type="character" w:styleId="ListLabel4">
+    <w:name w:val="ListLabel 4"/>
     <w:qFormat/>
     <w:rPr>
-      <w:rFonts w:eastAsia="Arial Unicode MS" w:cs="Arial Unicode MS"/>
+      <w:rFonts w:cs="Arial Unicode MS"/>
       <w:b w:val="false"/>
       <w:bCs w:val="false"/>
       <w:i w:val="false"/>
@@ -2004,6 +2067,7 @@
       <w:w w:val="100"/>
       <w:position w:val="0"/>
       <w:sz w:val="24"/>
+      <w:sz w:val="24"/>
       <w:shd w:fill="0165BE" w:val="clear"/>
       <w:vertAlign w:val="baseline"/>
     </w:rPr>
@@ -2015,6 +2079,7 @@
     <w:qFormat/>
     <w:pPr>
       <w:keepNext/>
+      <w:shd w:fill="FFFFFF" w:val="clear"/>
       <w:spacing w:before="240" w:after="120"/>
     </w:pPr>
     <w:rPr>
@@ -2027,6 +2092,7 @@
     <w:name w:val="Text Body"/>
     <w:basedOn w:val="Normal"/>
     <w:pPr>
+      <w:shd w:fill="FFFFFF" w:val="clear"/>
       <w:spacing w:lineRule="auto" w:line="288" w:before="0" w:after="140"/>
     </w:pPr>
     <w:rPr/>
@@ -2034,7 +2100,9 @@
   <w:style w:type="paragraph" w:styleId="List">
     <w:name w:val="List"/>
     <w:basedOn w:val="TextBody"/>
-    <w:pPr/>
+    <w:pPr>
+      <w:shd w:fill="FFFFFF" w:val="clear"/>
+    </w:pPr>
     <w:rPr>
       <w:rFonts w:cs="FreeSans"/>
     </w:rPr>
@@ -2045,6 +2113,7 @@
     <w:qFormat/>
     <w:pPr>
       <w:suppressLineNumbers/>
+      <w:shd w:fill="FFFFFF" w:val="clear"/>
       <w:spacing w:before="120" w:after="120"/>
     </w:pPr>
     <w:rPr>
@@ -2061,6 +2130,7 @@
     <w:qFormat/>
     <w:pPr>
       <w:suppressLineNumbers/>
+      <w:shd w:fill="FFFFFF" w:val="clear"/>
     </w:pPr>
     <w:rPr>
       <w:rFonts w:cs="FreeSans"/>
@@ -2074,7 +2144,6 @@
       <w:keepLines w:val="false"/>
       <w:pageBreakBefore w:val="false"/>
       <w:widowControl/>
-      <w:pBdr/>
       <w:shd w:val="clear" w:color="auto" w:fill="auto"/>
       <w:tabs>
         <w:tab w:val="right" w:pos="9020" w:leader="none"/>
@@ -2119,7 +2188,6 @@
       <w:keepLines w:val="false"/>
       <w:pageBreakBefore w:val="false"/>
       <w:widowControl/>
-      <w:pBdr/>
       <w:shd w:val="clear" w:color="auto" w:fill="auto"/>
       <w:suppressAutoHyphens w:val="false"/>
       <w:bidi w:val="0"/>
@@ -2161,7 +2229,6 @@
       <w:keepLines w:val="false"/>
       <w:pageBreakBefore w:val="false"/>
       <w:widowControl/>
-      <w:pBdr/>
       <w:shd w:val="clear" w:color="auto" w:fill="auto"/>
       <w:suppressAutoHyphens w:val="false"/>
       <w:bidi w:val="0"/>
@@ -2198,13 +2265,17 @@
   <w:style w:type="paragraph" w:styleId="Header">
     <w:name w:val="Header"/>
     <w:basedOn w:val="Normal"/>
-    <w:pPr/>
+    <w:pPr>
+      <w:shd w:fill="FFFFFF" w:val="clear"/>
+    </w:pPr>
     <w:rPr/>
   </w:style>
   <w:style w:type="paragraph" w:styleId="Footer">
     <w:name w:val="Footer"/>
     <w:basedOn w:val="Normal"/>
-    <w:pPr/>
+    <w:pPr>
+      <w:shd w:fill="FFFFFF" w:val="clear"/>
+    </w:pPr>
     <w:rPr/>
   </w:style>
   <w:style w:type="numbering" w:styleId="NoList" w:default="1">

</xml_diff>